<commit_message>
VERSÃO FINAL DO  ARTIGO
</commit_message>
<xml_diff>
--- a/distroslinux_v5.docx
+++ b/distroslinux_v5.docx
@@ -1,6 +1,6 @@
 
 <file path=word/document.xml><?xml version="1.0" encoding="utf-8"?>
-<w:document xmlns:wpc="http://schemas.microsoft.com/office/word/2010/wordprocessingCanvas" xmlns:cx="http://schemas.microsoft.com/office/drawing/2014/chartex" xmlns:cx1="http://schemas.microsoft.com/office/drawing/2015/9/8/chartex" xmlns:cx2="http://schemas.microsoft.com/office/drawing/2015/10/21/chartex" xmlns:cx3="http://schemas.microsoft.com/office/drawing/2016/5/9/chartex" xmlns:cx4="http://schemas.microsoft.com/office/drawing/2016/5/10/chartex" xmlns:cx5="http://schemas.microsoft.com/office/drawing/2016/5/11/chartex" xmlns:cx6="http://schemas.microsoft.com/office/drawing/2016/5/12/chartex" xmlns:cx7="http://schemas.microsoft.com/office/drawing/2016/5/13/chartex" xmlns:cx8="http://schemas.microsoft.com/office/drawing/2016/5/14/chartex" xmlns:mc="http://schemas.openxmlformats.org/markup-compatibility/2006" xmlns:aink="http://schemas.microsoft.com/office/drawing/2016/ink" xmlns:am3d="http://schemas.microsoft.com/office/drawing/2017/model3d" xmlns:o="urn:schemas-microsoft-com:office:office" xmlns:oel="http://schemas.microsoft.com/office/2019/extlst" xmlns:r="http://schemas.openxmlformats.org/officeDocument/2006/relationships" xmlns:m="http://schemas.openxmlformats.org/officeDocument/2006/math" xmlns:v="urn:schemas-microsoft-com:vml" xmlns:wp14="http://schemas.microsoft.com/office/word/2010/wordprocessingDrawing" xmlns:wp="http://schemas.openxmlformats.org/drawingml/2006/wordprocessingDrawing" xmlns:w10="urn:schemas-microsoft-com:office:word" xmlns:w="http://schemas.openxmlformats.org/wordprocessingml/2006/main" xmlns:w14="http://schemas.microsoft.com/office/word/2010/wordml" xmlns:w15="http://schemas.microsoft.com/office/word/2012/wordml" xmlns:w16cex="http://schemas.microsoft.com/office/word/2018/wordml/cex" xmlns:w16cid="http://schemas.microsoft.com/office/word/2016/wordml/cid" xmlns:w16="http://schemas.microsoft.com/office/word/2018/wordml" xmlns:w16sdtdh="http://schemas.microsoft.com/office/word/2020/wordml/sdtdatahash" xmlns:w16se="http://schemas.microsoft.com/office/word/2015/wordml/symex" xmlns:wpg="http://schemas.microsoft.com/office/word/2010/wordprocessingGroup" xmlns:wpi="http://schemas.microsoft.com/office/word/2010/wordprocessingInk" xmlns:wne="http://schemas.microsoft.com/office/word/2006/wordml" xmlns:wps="http://schemas.microsoft.com/office/word/2010/wordprocessingShape" mc:Ignorable="w14 w15 w16se w16cid w16 w16cex w16sdtdh wp14">
+<w:document xmlns:wpc="http://schemas.microsoft.com/office/word/2010/wordprocessingCanvas" xmlns:cx="http://schemas.microsoft.com/office/drawing/2014/chartex" xmlns:cx1="http://schemas.microsoft.com/office/drawing/2015/9/8/chartex" xmlns:mc="http://schemas.openxmlformats.org/markup-compatibility/2006" xmlns:o="urn:schemas-microsoft-com:office:office" xmlns:r="http://schemas.openxmlformats.org/officeDocument/2006/relationships" xmlns:m="http://schemas.openxmlformats.org/officeDocument/2006/math" xmlns:v="urn:schemas-microsoft-com:vml" xmlns:wp14="http://schemas.microsoft.com/office/word/2010/wordprocessingDrawing" xmlns:wp="http://schemas.openxmlformats.org/drawingml/2006/wordprocessingDrawing" xmlns:w10="urn:schemas-microsoft-com:office:word" xmlns:w="http://schemas.openxmlformats.org/wordprocessingml/2006/main" xmlns:w14="http://schemas.microsoft.com/office/word/2010/wordml" xmlns:w15="http://schemas.microsoft.com/office/word/2012/wordml" xmlns:w16se="http://schemas.microsoft.com/office/word/2015/wordml/symex" xmlns:wpg="http://schemas.microsoft.com/office/word/2010/wordprocessingGroup" xmlns:wpi="http://schemas.microsoft.com/office/word/2010/wordprocessingInk" xmlns:wne="http://schemas.microsoft.com/office/word/2006/wordml" xmlns:wps="http://schemas.microsoft.com/office/word/2010/wordprocessingShape" mc:Ignorable="w14 w15 w16se wp14">
   <w:body>
     <w:p>
       <w:pPr>
@@ -58,59 +58,13 @@
           <w:color w:val="auto"/>
         </w:rPr>
       </w:pPr>
-      <w:proofErr w:type="spellStart"/>
       <w:r>
         <w:rPr>
           <w:rFonts w:ascii="Times New Roman" w:eastAsia="Times New Roman" w:hAnsi="Times New Roman" w:cs="Times New Roman"/>
           <w:color w:val="auto"/>
           <w:sz w:val="24"/>
         </w:rPr>
-        <w:t>Etec</w:t>
-      </w:r>
-      <w:proofErr w:type="spellEnd"/>
-      <w:r>
-        <w:rPr>
-          <w:rFonts w:ascii="Times New Roman" w:eastAsia="Times New Roman" w:hAnsi="Times New Roman" w:cs="Times New Roman"/>
-          <w:color w:val="auto"/>
-          <w:sz w:val="24"/>
-        </w:rPr>
-        <w:t xml:space="preserve"> Vasco </w:t>
-      </w:r>
-      <w:proofErr w:type="spellStart"/>
-      <w:r>
-        <w:rPr>
-          <w:rFonts w:ascii="Times New Roman" w:eastAsia="Times New Roman" w:hAnsi="Times New Roman" w:cs="Times New Roman"/>
-          <w:color w:val="auto"/>
-          <w:sz w:val="24"/>
-        </w:rPr>
-        <w:t>Antonio</w:t>
-      </w:r>
-      <w:proofErr w:type="spellEnd"/>
-      <w:r>
-        <w:rPr>
-          <w:rFonts w:ascii="Times New Roman" w:eastAsia="Times New Roman" w:hAnsi="Times New Roman" w:cs="Times New Roman"/>
-          <w:color w:val="auto"/>
-          <w:sz w:val="24"/>
-        </w:rPr>
-        <w:t xml:space="preserve"> </w:t>
-      </w:r>
-      <w:proofErr w:type="spellStart"/>
-      <w:r>
-        <w:rPr>
-          <w:rFonts w:ascii="Times New Roman" w:eastAsia="Times New Roman" w:hAnsi="Times New Roman" w:cs="Times New Roman"/>
-          <w:color w:val="auto"/>
-          <w:sz w:val="24"/>
-        </w:rPr>
-        <w:t>Venchiarutti</w:t>
-      </w:r>
-      <w:proofErr w:type="spellEnd"/>
-      <w:r>
-        <w:rPr>
-          <w:rFonts w:ascii="Times New Roman" w:eastAsia="Times New Roman" w:hAnsi="Times New Roman" w:cs="Times New Roman"/>
-          <w:color w:val="auto"/>
-          <w:sz w:val="24"/>
-        </w:rPr>
-        <w:t xml:space="preserve"> – Jundiaí - SP</w:t>
+        <w:t>Etec Vasco Antonio Venchiarutti – Jundiaí - SP</w:t>
       </w:r>
     </w:p>
     <w:p>
@@ -319,17 +273,8 @@
           <w:rFonts w:eastAsia="Times New Roman" w:cs="Times New Roman"/>
           <w:color w:val="auto"/>
         </w:rPr>
-        <w:t xml:space="preserve">Otavio Tarallo </w:t>
-      </w:r>
-      <w:proofErr w:type="spellStart"/>
-      <w:r>
-        <w:rPr>
-          <w:rFonts w:eastAsia="Times New Roman" w:cs="Times New Roman"/>
-          <w:color w:val="auto"/>
-        </w:rPr>
-        <w:t>Squarizi</w:t>
-      </w:r>
-      <w:proofErr w:type="spellEnd"/>
+        <w:t>Otavio Tarallo Squarizi</w:t>
+      </w:r>
     </w:p>
     <w:p>
       <w:pPr>
@@ -364,112 +309,6 @@
         </w:rPr>
         <w:t>Rhael Machado Meireles</w:t>
       </w:r>
-    </w:p>
-    <w:p>
-      <w:pPr>
-        <w:spacing w:before="30" w:after="0" w:line="360" w:lineRule="auto"/>
-        <w:jc w:val="both"/>
-        <w:rPr>
-          <w:rFonts w:eastAsia="Times New Roman" w:cs="Times New Roman"/>
-          <w:color w:val="auto"/>
-        </w:rPr>
-      </w:pPr>
-    </w:p>
-    <w:p>
-      <w:pPr>
-        <w:pStyle w:val="TituloRESUMO"/>
-        <w:spacing w:before="30" w:line="360" w:lineRule="auto"/>
-        <w:jc w:val="both"/>
-        <w:rPr>
-          <w:rFonts w:ascii="Times New Roman" w:eastAsia="Times New Roman" w:hAnsi="Times New Roman" w:cs="Times New Roman"/>
-          <w:color w:val="auto"/>
-          <w:sz w:val="24"/>
-        </w:rPr>
-      </w:pPr>
-    </w:p>
-    <w:p>
-      <w:pPr>
-        <w:pStyle w:val="TituloRESUMO"/>
-        <w:spacing w:before="30" w:line="360" w:lineRule="auto"/>
-        <w:jc w:val="both"/>
-        <w:rPr>
-          <w:rFonts w:ascii="Times New Roman" w:eastAsia="Times New Roman" w:hAnsi="Times New Roman" w:cs="Times New Roman"/>
-          <w:color w:val="auto"/>
-          <w:sz w:val="24"/>
-        </w:rPr>
-      </w:pPr>
-    </w:p>
-    <w:p>
-      <w:pPr>
-        <w:pStyle w:val="TituloRESUMO"/>
-        <w:spacing w:before="30" w:line="360" w:lineRule="auto"/>
-        <w:jc w:val="both"/>
-        <w:rPr>
-          <w:rFonts w:ascii="Times New Roman" w:eastAsia="Times New Roman" w:hAnsi="Times New Roman" w:cs="Times New Roman"/>
-          <w:color w:val="auto"/>
-          <w:sz w:val="24"/>
-        </w:rPr>
-      </w:pPr>
-    </w:p>
-    <w:p>
-      <w:pPr>
-        <w:pStyle w:val="TituloRESUMO"/>
-        <w:spacing w:before="30" w:line="360" w:lineRule="auto"/>
-        <w:jc w:val="both"/>
-        <w:rPr>
-          <w:rFonts w:ascii="Times New Roman" w:eastAsia="Times New Roman" w:hAnsi="Times New Roman" w:cs="Times New Roman"/>
-          <w:color w:val="auto"/>
-          <w:sz w:val="24"/>
-        </w:rPr>
-      </w:pPr>
-    </w:p>
-    <w:p>
-      <w:pPr>
-        <w:pStyle w:val="TituloRESUMO"/>
-        <w:spacing w:before="30" w:line="360" w:lineRule="auto"/>
-        <w:jc w:val="both"/>
-        <w:rPr>
-          <w:rFonts w:ascii="Times New Roman" w:eastAsia="Times New Roman" w:hAnsi="Times New Roman" w:cs="Times New Roman"/>
-          <w:color w:val="auto"/>
-          <w:sz w:val="24"/>
-        </w:rPr>
-      </w:pPr>
-    </w:p>
-    <w:p>
-      <w:pPr>
-        <w:pStyle w:val="TituloRESUMO"/>
-        <w:spacing w:before="30" w:line="360" w:lineRule="auto"/>
-        <w:jc w:val="both"/>
-        <w:rPr>
-          <w:rFonts w:ascii="Times New Roman" w:eastAsia="Times New Roman" w:hAnsi="Times New Roman" w:cs="Times New Roman"/>
-          <w:color w:val="auto"/>
-          <w:sz w:val="24"/>
-        </w:rPr>
-      </w:pPr>
-    </w:p>
-    <w:p>
-      <w:pPr>
-        <w:pStyle w:val="TituloRESUMO"/>
-        <w:spacing w:before="30" w:line="360" w:lineRule="auto"/>
-        <w:jc w:val="both"/>
-        <w:rPr>
-          <w:rFonts w:ascii="Times New Roman" w:eastAsia="Times New Roman" w:hAnsi="Times New Roman" w:cs="Times New Roman"/>
-          <w:color w:val="auto"/>
-          <w:sz w:val="24"/>
-        </w:rPr>
-      </w:pPr>
-    </w:p>
-    <w:p>
-      <w:pPr>
-        <w:pStyle w:val="TituloRESUMO"/>
-        <w:spacing w:before="30" w:line="360" w:lineRule="auto"/>
-        <w:jc w:val="both"/>
-        <w:rPr>
-          <w:rFonts w:ascii="Times New Roman" w:eastAsia="Times New Roman" w:hAnsi="Times New Roman" w:cs="Times New Roman"/>
-          <w:color w:val="auto"/>
-          <w:sz w:val="24"/>
-        </w:rPr>
-      </w:pPr>
     </w:p>
     <w:p>
       <w:pPr>
@@ -653,37 +492,12 @@
         </w:rPr>
         <w:t>, memória e dispositivos conectados (</w:t>
       </w:r>
-      <w:proofErr w:type="spellStart"/>
-      <w:r>
-        <w:rPr>
-          <w:rFonts w:eastAsia="Times New Roman" w:cs="Times New Roman"/>
-          <w:color w:val="auto"/>
-        </w:rPr>
-        <w:t>Charleaux</w:t>
-      </w:r>
-      <w:proofErr w:type="spellEnd"/>
-      <w:r>
-        <w:rPr>
-          <w:rFonts w:eastAsia="Times New Roman" w:cs="Times New Roman"/>
-          <w:color w:val="auto"/>
-        </w:rPr>
-        <w:t xml:space="preserve"> e </w:t>
-      </w:r>
-      <w:proofErr w:type="spellStart"/>
-      <w:r>
-        <w:rPr>
-          <w:rFonts w:eastAsia="Times New Roman" w:cs="Times New Roman"/>
-          <w:color w:val="auto"/>
-        </w:rPr>
-        <w:t>Shimabukuro</w:t>
-      </w:r>
-      <w:proofErr w:type="spellEnd"/>
-      <w:r>
-        <w:rPr>
-          <w:rFonts w:eastAsia="Times New Roman" w:cs="Times New Roman"/>
-          <w:color w:val="auto"/>
-        </w:rPr>
-        <w:t>, 2025).</w:t>
+      <w:r>
+        <w:rPr>
+          <w:rFonts w:eastAsia="Times New Roman" w:cs="Times New Roman"/>
+          <w:color w:val="auto"/>
+        </w:rPr>
+        <w:t>Charleaux e Shimabukuro, 2025).</w:t>
       </w:r>
     </w:p>
     <w:p>
@@ -699,49 +513,7 @@
         <w:rPr>
           <w:color w:val="auto"/>
         </w:rPr>
-        <w:t xml:space="preserve">As primeiras distribuições Linux surgiram nos anos 1990, pouco após a estreia do núcleo proposto pelo desenvolvedor finlandês Linus Torvalds. Entretanto, não é possível creditar exatamente o sistema pioneiro, mas sim os primeiros lançamentos da história do kernel, como o </w:t>
-      </w:r>
-      <w:proofErr w:type="spellStart"/>
-      <w:r>
-        <w:rPr>
-          <w:color w:val="auto"/>
-        </w:rPr>
-        <w:t>Softlanding</w:t>
-      </w:r>
-      <w:proofErr w:type="spellEnd"/>
-      <w:r>
-        <w:rPr>
-          <w:color w:val="auto"/>
-        </w:rPr>
-        <w:t xml:space="preserve"> Linux System (SLS), que serviu como inspiração para Debian e </w:t>
-      </w:r>
-      <w:proofErr w:type="spellStart"/>
-      <w:r>
-        <w:rPr>
-          <w:color w:val="auto"/>
-        </w:rPr>
-        <w:t>Slackware</w:t>
-      </w:r>
-      <w:proofErr w:type="spellEnd"/>
-      <w:r>
-        <w:rPr>
-          <w:color w:val="auto"/>
-        </w:rPr>
-        <w:t>. Após o SLS surgiram outras distribuições, como o popular Debian, que é utilizado como base no Ubuntu e em dezenas de outras distribuições (</w:t>
-      </w:r>
-      <w:proofErr w:type="spellStart"/>
-      <w:r>
-        <w:rPr>
-          <w:color w:val="auto"/>
-        </w:rPr>
-        <w:t>Blasi</w:t>
-      </w:r>
-      <w:proofErr w:type="spellEnd"/>
-      <w:r>
-        <w:rPr>
-          <w:color w:val="auto"/>
-        </w:rPr>
-        <w:t>, 2024).</w:t>
+        <w:t>As primeiras distribuições Linux surgiram nos anos 1990, pouco após a estreia do núcleo proposto pelo desenvolvedor finlandês Linus Torvalds. Entretanto, não é possível creditar exatamente o sistema pioneiro, mas sim os primeiros lançamentos da história do kernel, como o Softlanding Linux System (SLS), que serviu como inspiração para Debian e Slackware. Após o SLS surgiram outras distribuições, como o popular Debian, que é utilizado como base no Ubuntu e em dezenas de outras distribuições (Blasi, 2024).</w:t>
       </w:r>
     </w:p>
     <w:p>
@@ -764,34 +536,12 @@
           <w:color w:val="auto"/>
         </w:rPr>
       </w:pPr>
-    </w:p>
-    <w:p>
-      <w:pPr>
-        <w:spacing w:line="360" w:lineRule="auto"/>
-        <w:jc w:val="both"/>
+      <w:r>
         <w:rPr>
           <w:b/>
           <w:bCs/>
           <w:color w:val="auto"/>
         </w:rPr>
-      </w:pPr>
-    </w:p>
-    <w:p>
-      <w:pPr>
-        <w:spacing w:line="360" w:lineRule="auto"/>
-        <w:jc w:val="both"/>
-        <w:rPr>
-          <w:b/>
-          <w:bCs/>
-          <w:color w:val="auto"/>
-        </w:rPr>
-      </w:pPr>
-      <w:r>
-        <w:rPr>
-          <w:b/>
-          <w:bCs/>
-          <w:color w:val="auto"/>
-        </w:rPr>
         <w:t>CONCEITO</w:t>
       </w:r>
     </w:p>
@@ -811,121 +561,165 @@
           <w:color w:val="auto"/>
         </w:rPr>
         <w:lastRenderedPageBreak/>
-        <w:t xml:space="preserve">O Kernel pode ser considerado o “cérebro” do sistema operacional, tendo a função de facilitar a comunicação entre o software e o hardware de um computador. Ele gerencia os recursos da máquina, como processador e memória, além de executar os programas e se conectar com os periféricos; ele reside na memória RAM do computador enquanto está em execução; e sim, de acordo com </w:t>
-      </w:r>
-      <w:proofErr w:type="spellStart"/>
-      <w:r>
-        <w:rPr>
-          <w:rFonts w:eastAsia="Times New Roman" w:cs="Times New Roman"/>
-          <w:color w:val="auto"/>
-        </w:rPr>
-        <w:t>Charleaux</w:t>
-      </w:r>
-      <w:proofErr w:type="spellEnd"/>
-      <w:r>
-        <w:rPr>
-          <w:rFonts w:eastAsia="Times New Roman" w:cs="Times New Roman"/>
-          <w:color w:val="auto"/>
-        </w:rPr>
-        <w:t xml:space="preserve"> e </w:t>
-      </w:r>
-      <w:proofErr w:type="spellStart"/>
-      <w:r>
-        <w:rPr>
-          <w:rFonts w:eastAsia="Times New Roman" w:cs="Times New Roman"/>
-          <w:color w:val="auto"/>
-        </w:rPr>
-        <w:t>Shimabukuro</w:t>
-      </w:r>
-      <w:proofErr w:type="spellEnd"/>
-      <w:r>
-        <w:rPr>
-          <w:rFonts w:eastAsia="Times New Roman" w:cs="Times New Roman"/>
-          <w:color w:val="auto"/>
-        </w:rPr>
-        <w:t>, todos os sistemas operacionais possuem um kernel, o que inclui o Linux (</w:t>
-      </w:r>
-      <w:proofErr w:type="spellStart"/>
-      <w:r>
-        <w:rPr>
-          <w:rFonts w:eastAsia="Times New Roman" w:cs="Times New Roman"/>
-          <w:color w:val="auto"/>
-        </w:rPr>
-        <w:t>Charleaux</w:t>
-      </w:r>
-      <w:proofErr w:type="spellEnd"/>
-      <w:r>
-        <w:rPr>
-          <w:rFonts w:eastAsia="Times New Roman" w:cs="Times New Roman"/>
-          <w:color w:val="auto"/>
-        </w:rPr>
-        <w:t xml:space="preserve"> e </w:t>
-      </w:r>
-      <w:proofErr w:type="spellStart"/>
-      <w:r>
-        <w:rPr>
-          <w:rFonts w:eastAsia="Times New Roman" w:cs="Times New Roman"/>
-          <w:color w:val="auto"/>
-        </w:rPr>
-        <w:t>Shimabukuro</w:t>
-      </w:r>
-      <w:proofErr w:type="spellEnd"/>
-      <w:r>
-        <w:rPr>
-          <w:rFonts w:eastAsia="Times New Roman" w:cs="Times New Roman"/>
-          <w:color w:val="auto"/>
-        </w:rPr>
-        <w:t xml:space="preserve"> 2025).</w:t>
-      </w:r>
-    </w:p>
-    <w:p>
-      <w:pPr>
+        <w:t>O Kernel pode ser considerado o “cérebro” do sistema operacional, tendo a função de facilitar a comunicação entre o software e o hardware de um computador. Ele gerencia os recursos da máquina, como processador e memória, além de executar os programas e se conectar com os periféricos; ele reside na memória RAM do computador enquanto está em execução; e sim, de acordo com Charleaux e Shimabukuro, todos os sistemas operacionais possuem um kernel, o que inclui o Linux (Charleaux e Shimabukuro 2025).</w:t>
+      </w:r>
+    </w:p>
+    <w:p>
+      <w:pPr>
+        <w:pStyle w:val="Legenda"/>
+        <w:keepNext/>
+        <w:jc w:val="center"/>
+        <w:rPr>
+          <w:sz w:val="16"/>
+        </w:rPr>
+      </w:pPr>
+      <w:r>
+        <w:rPr>
+          <w:sz w:val="16"/>
+        </w:rPr>
+        <w:t xml:space="preserve">Figura </w:t>
+      </w:r>
+      <w:r>
+        <w:rPr>
+          <w:sz w:val="16"/>
+        </w:rPr>
+        <w:fldChar w:fldCharType="begin"/>
+      </w:r>
+      <w:r>
+        <w:rPr>
+          <w:sz w:val="16"/>
+        </w:rPr>
+        <w:instrText xml:space="preserve"> SEQ Figura \* ARABIC </w:instrText>
+      </w:r>
+      <w:r>
+        <w:rPr>
+          <w:sz w:val="16"/>
+        </w:rPr>
+        <w:fldChar w:fldCharType="separate"/>
+      </w:r>
+      <w:r>
+        <w:rPr>
+          <w:noProof/>
+          <w:sz w:val="16"/>
+        </w:rPr>
+        <w:t>1</w:t>
+      </w:r>
+      <w:r>
+        <w:rPr>
+          <w:sz w:val="16"/>
+        </w:rPr>
+        <w:fldChar w:fldCharType="end"/>
+      </w:r>
+      <w:r>
+        <w:rPr>
+          <w:sz w:val="16"/>
+        </w:rPr>
+        <w:t xml:space="preserve"> Representação do Kernel</w:t>
+      </w:r>
+    </w:p>
+    <w:p>
+      <w:pPr>
+        <w:keepNext/>
         <w:spacing w:before="30" w:line="360" w:lineRule="auto"/>
         <w:ind w:firstLine="708"/>
         <w:jc w:val="both"/>
-        <w:rPr>
-          <w:rFonts w:eastAsia="Times New Roman" w:cs="Times New Roman"/>
-          <w:color w:val="auto"/>
-        </w:rPr>
-      </w:pPr>
-      <w:r>
-        <w:rPr>
-          <w:rFonts w:eastAsia="Times New Roman" w:cs="Times New Roman"/>
-          <w:color w:val="auto"/>
-        </w:rPr>
-        <w:t xml:space="preserve">Além do Kernel, os </w:t>
-      </w:r>
-      <w:proofErr w:type="spellStart"/>
-      <w:r>
-        <w:rPr>
-          <w:rFonts w:eastAsia="Times New Roman" w:cs="Times New Roman"/>
-          <w:color w:val="auto"/>
-        </w:rPr>
-        <w:t>distros</w:t>
-      </w:r>
-      <w:proofErr w:type="spellEnd"/>
-      <w:r>
-        <w:rPr>
-          <w:rFonts w:eastAsia="Times New Roman" w:cs="Times New Roman"/>
-          <w:color w:val="auto"/>
-        </w:rPr>
-        <w:t xml:space="preserve"> </w:t>
-      </w:r>
-      <w:proofErr w:type="spellStart"/>
-      <w:r>
-        <w:rPr>
-          <w:rFonts w:eastAsia="Times New Roman" w:cs="Times New Roman"/>
-          <w:color w:val="auto"/>
-        </w:rPr>
-        <w:t>linux</w:t>
-      </w:r>
-      <w:proofErr w:type="spellEnd"/>
-      <w:r>
-        <w:rPr>
-          <w:rFonts w:eastAsia="Times New Roman" w:cs="Times New Roman"/>
-          <w:color w:val="auto"/>
-        </w:rPr>
-        <w:t xml:space="preserve"> também possuem os seguintes componentes:</w:t>
+      </w:pPr>
+      <w:r>
+        <w:rPr>
+          <w:noProof/>
+          <w:lang w:eastAsia="pt-BR" w:bidi="ar-SA"/>
+        </w:rPr>
+        <w:drawing>
+          <wp:inline distT="0" distB="0" distL="0" distR="0" wp14:anchorId="5956D9F1" wp14:editId="1AA8C089">
+            <wp:extent cx="4718650" cy="2644557"/>
+            <wp:effectExtent l="0" t="0" r="6350" b="3810"/>
+            <wp:docPr id="2" name="Imagem 2" descr="What is Kernel in Operating Systems - Servercake India"/>
+            <wp:cNvGraphicFramePr>
+              <a:graphicFrameLocks xmlns:a="http://schemas.openxmlformats.org/drawingml/2006/main" noChangeAspect="1"/>
+            </wp:cNvGraphicFramePr>
+            <a:graphic xmlns:a="http://schemas.openxmlformats.org/drawingml/2006/main">
+              <a:graphicData uri="http://schemas.openxmlformats.org/drawingml/2006/picture">
+                <pic:pic xmlns:pic="http://schemas.openxmlformats.org/drawingml/2006/picture">
+                  <pic:nvPicPr>
+                    <pic:cNvPr id="0" name="Picture 3" descr="What is Kernel in Operating Systems - Servercake India"/>
+                    <pic:cNvPicPr>
+                      <a:picLocks noChangeAspect="1" noChangeArrowheads="1"/>
+                    </pic:cNvPicPr>
+                  </pic:nvPicPr>
+                  <pic:blipFill>
+                    <a:blip r:embed="rId8">
+                      <a:extLst>
+                        <a:ext uri="{28A0092B-C50C-407E-A947-70E740481C1C}">
+                          <a14:useLocalDpi xmlns:a14="http://schemas.microsoft.com/office/drawing/2010/main" val="0"/>
+                        </a:ext>
+                      </a:extLst>
+                    </a:blip>
+                    <a:srcRect/>
+                    <a:stretch>
+                      <a:fillRect/>
+                    </a:stretch>
+                  </pic:blipFill>
+                  <pic:spPr bwMode="auto">
+                    <a:xfrm>
+                      <a:off x="0" y="0"/>
+                      <a:ext cx="4755760" cy="2665355"/>
+                    </a:xfrm>
+                    <a:prstGeom prst="rect">
+                      <a:avLst/>
+                    </a:prstGeom>
+                    <a:noFill/>
+                    <a:ln>
+                      <a:noFill/>
+                    </a:ln>
+                  </pic:spPr>
+                </pic:pic>
+              </a:graphicData>
+            </a:graphic>
+          </wp:inline>
+        </w:drawing>
+      </w:r>
+    </w:p>
+    <w:p>
+      <w:pPr>
+        <w:pStyle w:val="Legenda"/>
+        <w:jc w:val="center"/>
+      </w:pPr>
+      <w:r>
+        <w:t>Fonte</w:t>
+      </w:r>
+      <w:r>
+        <w:rPr>
+          <w:noProof/>
+        </w:rPr>
+        <w:t>: ServerCake</w:t>
+      </w:r>
+    </w:p>
+    <w:p>
+      <w:pPr>
+        <w:pStyle w:val="Legenda"/>
+        <w:jc w:val="both"/>
+        <w:rPr>
+          <w:rFonts w:eastAsia="Times New Roman" w:cs="Times New Roman"/>
+          <w:color w:val="auto"/>
+        </w:rPr>
+      </w:pPr>
+    </w:p>
+    <w:p>
+      <w:pPr>
+        <w:spacing w:before="30" w:line="360" w:lineRule="auto"/>
+        <w:ind w:firstLine="708"/>
+        <w:jc w:val="both"/>
+        <w:rPr>
+          <w:rFonts w:eastAsia="Times New Roman" w:cs="Times New Roman"/>
+          <w:color w:val="auto"/>
+        </w:rPr>
+      </w:pPr>
+      <w:r>
+        <w:rPr>
+          <w:rFonts w:eastAsia="Times New Roman" w:cs="Times New Roman"/>
+          <w:color w:val="auto"/>
+        </w:rPr>
+        <w:t>Além do Kernel, os distros linux também possuem os seguintes componentes:</w:t>
       </w:r>
     </w:p>
     <w:p>
@@ -943,7 +737,6 @@
       </w:pPr>
       <w:r>
         <w:rPr>
-          <w:i/>
           <w:iCs/>
           <w:color w:val="auto"/>
         </w:rPr>
@@ -971,7 +764,6 @@
       </w:pPr>
       <w:r>
         <w:rPr>
-          <w:i/>
           <w:iCs/>
           <w:color w:val="auto"/>
         </w:rPr>
@@ -983,6 +775,131 @@
         </w:rPr>
         <w:t xml:space="preserve"> Software que gerencia a instalação, atualização e remoção de pacotes de software. </w:t>
       </w:r>
+    </w:p>
+    <w:p>
+      <w:pPr>
+        <w:pStyle w:val="PargrafodaLista"/>
+        <w:spacing w:line="360" w:lineRule="auto"/>
+        <w:jc w:val="both"/>
+        <w:rPr>
+          <w:color w:val="auto"/>
+        </w:rPr>
+      </w:pPr>
+    </w:p>
+    <w:p>
+      <w:pPr>
+        <w:pStyle w:val="Legenda"/>
+        <w:keepNext/>
+        <w:jc w:val="center"/>
+      </w:pPr>
+      <w:r>
+        <w:t xml:space="preserve">Figura </w:t>
+      </w:r>
+      <w:r>
+        <w:fldChar w:fldCharType="begin"/>
+      </w:r>
+      <w:r>
+        <w:instrText xml:space="preserve"> SEQ Figura \* ARABIC </w:instrText>
+      </w:r>
+      <w:r>
+        <w:fldChar w:fldCharType="separate"/>
+      </w:r>
+      <w:r>
+        <w:rPr>
+          <w:noProof/>
+        </w:rPr>
+        <w:t>2</w:t>
+      </w:r>
+      <w:r>
+        <w:fldChar w:fldCharType="end"/>
+      </w:r>
+      <w:r>
+        <w:t xml:space="preserve"> Gerenciador de pacotes</w:t>
+      </w:r>
+    </w:p>
+    <w:p>
+      <w:pPr>
+        <w:pStyle w:val="PargrafodaLista"/>
+        <w:keepNext/>
+        <w:spacing w:line="360" w:lineRule="auto"/>
+        <w:jc w:val="both"/>
+      </w:pPr>
+      <w:r>
+        <w:rPr>
+          <w:noProof/>
+          <w:lang w:eastAsia="pt-BR" w:bidi="ar-SA"/>
+        </w:rPr>
+        <w:drawing>
+          <wp:inline distT="0" distB="0" distL="0" distR="0" wp14:anchorId="3C7845B1" wp14:editId="6752E44F">
+            <wp:extent cx="4882551" cy="1631452"/>
+            <wp:effectExtent l="0" t="0" r="0" b="0"/>
+            <wp:docPr id="3" name="Imagem 3" descr="Gerenciamento de pacotes - openSUSE Wiki"/>
+            <wp:cNvGraphicFramePr>
+              <a:graphicFrameLocks xmlns:a="http://schemas.openxmlformats.org/drawingml/2006/main" noChangeAspect="1"/>
+            </wp:cNvGraphicFramePr>
+            <a:graphic xmlns:a="http://schemas.openxmlformats.org/drawingml/2006/main">
+              <a:graphicData uri="http://schemas.openxmlformats.org/drawingml/2006/picture">
+                <pic:pic xmlns:pic="http://schemas.openxmlformats.org/drawingml/2006/picture">
+                  <pic:nvPicPr>
+                    <pic:cNvPr id="0" name="Picture 5" descr="Gerenciamento de pacotes - openSUSE Wiki"/>
+                    <pic:cNvPicPr>
+                      <a:picLocks noChangeAspect="1" noChangeArrowheads="1"/>
+                    </pic:cNvPicPr>
+                  </pic:nvPicPr>
+                  <pic:blipFill>
+                    <a:blip r:embed="rId9">
+                      <a:extLst>
+                        <a:ext uri="{28A0092B-C50C-407E-A947-70E740481C1C}">
+                          <a14:useLocalDpi xmlns:a14="http://schemas.microsoft.com/office/drawing/2010/main" val="0"/>
+                        </a:ext>
+                      </a:extLst>
+                    </a:blip>
+                    <a:srcRect/>
+                    <a:stretch>
+                      <a:fillRect/>
+                    </a:stretch>
+                  </pic:blipFill>
+                  <pic:spPr bwMode="auto">
+                    <a:xfrm>
+                      <a:off x="0" y="0"/>
+                      <a:ext cx="4907749" cy="1639872"/>
+                    </a:xfrm>
+                    <a:prstGeom prst="rect">
+                      <a:avLst/>
+                    </a:prstGeom>
+                    <a:noFill/>
+                    <a:ln>
+                      <a:noFill/>
+                    </a:ln>
+                  </pic:spPr>
+                </pic:pic>
+              </a:graphicData>
+            </a:graphic>
+          </wp:inline>
+        </w:drawing>
+      </w:r>
+    </w:p>
+    <w:p>
+      <w:pPr>
+        <w:pStyle w:val="Legenda"/>
+        <w:jc w:val="center"/>
+        <w:rPr>
+          <w:color w:val="auto"/>
+        </w:rPr>
+      </w:pPr>
+      <w:r>
+        <w:t>Fonte: OpenSUSE Wiki</w:t>
+      </w:r>
+    </w:p>
+    <w:p>
+      <w:pPr>
+        <w:pStyle w:val="PargrafodaLista"/>
+        <w:spacing w:line="360" w:lineRule="auto"/>
+        <w:jc w:val="both"/>
+        <w:rPr>
+          <w:color w:val="auto"/>
+        </w:rPr>
+      </w:pPr>
     </w:p>
     <w:p>
       <w:pPr>
@@ -999,7 +916,6 @@
       </w:pPr>
       <w:r>
         <w:rPr>
-          <w:i/>
           <w:iCs/>
           <w:color w:val="auto"/>
         </w:rPr>
@@ -1009,21 +925,13 @@
         <w:rPr>
           <w:color w:val="auto"/>
         </w:rPr>
-        <w:t xml:space="preserve"> Uma seleção de software pré-instalado adaptado ao público-alvo da </w:t>
-      </w:r>
-      <w:proofErr w:type="spellStart"/>
-      <w:r>
-        <w:rPr>
-          <w:color w:val="auto"/>
-        </w:rPr>
-        <w:t>distro</w:t>
-      </w:r>
-      <w:proofErr w:type="spellEnd"/>
-      <w:r>
-        <w:rPr>
-          <w:color w:val="auto"/>
-        </w:rPr>
-        <w:t>, incluindo navegadores web, suítes de escritório, reprodutores de mídia, entre outros.</w:t>
+        <w:t xml:space="preserve"> </w:t>
+      </w:r>
+      <w:r>
+        <w:rPr>
+          <w:color w:val="auto"/>
+        </w:rPr>
+        <w:t>Uma seleção de software pré-instalado adaptado ao público-alvo da distro, incluindo navegadores web, suítes de escritório, reprodutores de mídia, entre outros.</w:t>
       </w:r>
     </w:p>
     <w:p>
@@ -1041,7 +949,6 @@
       </w:pPr>
       <w:r>
         <w:rPr>
-          <w:i/>
           <w:iCs/>
           <w:color w:val="auto"/>
         </w:rPr>
@@ -1069,11 +976,18 @@
       </w:pPr>
       <w:r>
         <w:rPr>
+          <w:iCs/>
+          <w:color w:val="auto"/>
+        </w:rPr>
+        <w:t>Bibliotecas do sistema</w:t>
+      </w:r>
+      <w:r>
+        <w:rPr>
           <w:i/>
           <w:iCs/>
           <w:color w:val="auto"/>
         </w:rPr>
-        <w:t>Bibliotecas do sistema:</w:t>
+        <w:t>:</w:t>
       </w:r>
       <w:r>
         <w:rPr>
@@ -1097,7 +1011,6 @@
       </w:pPr>
       <w:r>
         <w:rPr>
-          <w:i/>
           <w:iCs/>
           <w:color w:val="auto"/>
         </w:rPr>
@@ -1125,7 +1038,6 @@
       </w:pPr>
       <w:r>
         <w:rPr>
-          <w:i/>
           <w:iCs/>
           <w:color w:val="auto"/>
         </w:rPr>
@@ -1151,29 +1063,24 @@
           <w:color w:val="auto"/>
         </w:rPr>
       </w:pPr>
-      <w:proofErr w:type="spellStart"/>
-      <w:r>
-        <w:rPr>
-          <w:i/>
+      <w:r>
+        <w:rPr>
           <w:iCs/>
           <w:color w:val="auto"/>
         </w:rPr>
-        <w:t>Bootloader</w:t>
-      </w:r>
-      <w:proofErr w:type="spellEnd"/>
-      <w:r>
-        <w:rPr>
-          <w:i/>
-          <w:iCs/>
-          <w:color w:val="auto"/>
-        </w:rPr>
-        <w:t>:</w:t>
-      </w:r>
-      <w:r>
-        <w:rPr>
-          <w:color w:val="auto"/>
-        </w:rPr>
-        <w:t xml:space="preserve"> Software que gerencia o processo de inicialização do computador, como o GRUB.</w:t>
+        <w:t>Bootloader:</w:t>
+      </w:r>
+      <w:r>
+        <w:rPr>
+          <w:color w:val="auto"/>
+        </w:rPr>
+        <w:t xml:space="preserve"> Software</w:t>
+      </w:r>
+      <w:r>
+        <w:rPr>
+          <w:color w:val="auto"/>
+        </w:rPr>
+        <w:t xml:space="preserve"> que gerencia o processo de inicialização do computador, como o GRUB.</w:t>
       </w:r>
     </w:p>
     <w:p>
@@ -1191,7 +1098,6 @@
       </w:pPr>
       <w:r>
         <w:rPr>
-          <w:i/>
           <w:iCs/>
           <w:color w:val="auto"/>
         </w:rPr>
@@ -1203,21 +1109,12 @@
         </w:rPr>
         <w:t xml:space="preserve"> Adicional de linha de comando utilidades e Scripts para manutenção do sistema, monitoramento de desempenho e solução de problemas (</w:t>
       </w:r>
-      <w:proofErr w:type="spellStart"/>
-      <w:r>
-        <w:rPr>
-          <w:rFonts w:eastAsia="Times New Roman" w:cs="Times New Roman"/>
-          <w:color w:val="auto"/>
-        </w:rPr>
-        <w:t>PhoenixNAP</w:t>
-      </w:r>
-      <w:proofErr w:type="spellEnd"/>
-      <w:r>
-        <w:rPr>
-          <w:rFonts w:eastAsia="Times New Roman" w:cs="Times New Roman"/>
-          <w:color w:val="auto"/>
-        </w:rPr>
-        <w:t>, 2024).</w:t>
+      <w:r>
+        <w:rPr>
+          <w:rFonts w:eastAsia="Times New Roman" w:cs="Times New Roman"/>
+          <w:color w:val="auto"/>
+        </w:rPr>
+        <w:t>PhoenixNAP, 2024).</w:t>
       </w:r>
     </w:p>
     <w:p>
@@ -1230,6 +1127,13 @@
           <w:color w:val="auto"/>
         </w:rPr>
       </w:pPr>
+      <w:r>
+        <w:rPr>
+          <w:rFonts w:eastAsia="Times New Roman" w:cs="Times New Roman"/>
+          <w:color w:val="auto"/>
+        </w:rPr>
+        <w:t>Em geral, essas distribuições são mantidas por comunidades colaborativas, formadas por desenvolvedores independentes, instituições de ensino, empresas e afins. Certas companhias, como Canonical e Red Hat, também desenvolvem os seus próprios sistemas operacionais baseados no Linux (BLASI, 2024).</w:t>
+      </w:r>
     </w:p>
     <w:p>
       <w:pPr>
@@ -1241,64 +1145,6 @@
           <w:color w:val="auto"/>
         </w:rPr>
       </w:pPr>
-      <w:r>
-        <w:rPr>
-          <w:rFonts w:eastAsia="Times New Roman" w:cs="Times New Roman"/>
-          <w:color w:val="auto"/>
-        </w:rPr>
-        <w:t xml:space="preserve">Em geral, essas distribuições são mantidas por comunidades colaborativas, formadas por desenvolvedores independentes, instituições de ensino, empresas e afins. </w:t>
-      </w:r>
-      <w:r>
-        <w:rPr>
-          <w:rFonts w:eastAsia="Times New Roman" w:cs="Times New Roman"/>
-          <w:color w:val="auto"/>
-        </w:rPr>
-        <w:lastRenderedPageBreak/>
-        <w:t xml:space="preserve">Certas companhias, como Canonical e </w:t>
-      </w:r>
-      <w:proofErr w:type="spellStart"/>
-      <w:r>
-        <w:rPr>
-          <w:rFonts w:eastAsia="Times New Roman" w:cs="Times New Roman"/>
-          <w:color w:val="auto"/>
-        </w:rPr>
-        <w:t>Red</w:t>
-      </w:r>
-      <w:proofErr w:type="spellEnd"/>
-      <w:r>
-        <w:rPr>
-          <w:rFonts w:eastAsia="Times New Roman" w:cs="Times New Roman"/>
-          <w:color w:val="auto"/>
-        </w:rPr>
-        <w:t xml:space="preserve"> </w:t>
-      </w:r>
-      <w:proofErr w:type="spellStart"/>
-      <w:r>
-        <w:rPr>
-          <w:rFonts w:eastAsia="Times New Roman" w:cs="Times New Roman"/>
-          <w:color w:val="auto"/>
-        </w:rPr>
-        <w:t>Hat</w:t>
-      </w:r>
-      <w:proofErr w:type="spellEnd"/>
-      <w:r>
-        <w:rPr>
-          <w:rFonts w:eastAsia="Times New Roman" w:cs="Times New Roman"/>
-          <w:color w:val="auto"/>
-        </w:rPr>
-        <w:t>, também desenvolvem os seus próprios sistemas operacionais baseados no Linux (BLASI, 2024).</w:t>
-      </w:r>
-    </w:p>
-    <w:p>
-      <w:pPr>
-        <w:spacing w:before="30" w:line="360" w:lineRule="auto"/>
-        <w:ind w:firstLine="708"/>
-        <w:jc w:val="both"/>
-        <w:rPr>
-          <w:rFonts w:eastAsia="Times New Roman" w:cs="Times New Roman"/>
-          <w:color w:val="auto"/>
-        </w:rPr>
-      </w:pPr>
     </w:p>
     <w:p>
       <w:pPr>
@@ -1336,23 +1182,7 @@
           <w:rFonts w:eastAsia="Times New Roman" w:cs="Times New Roman"/>
           <w:color w:val="auto"/>
         </w:rPr>
-        <w:t xml:space="preserve">Existem diversas famílias de distribuições </w:t>
-      </w:r>
-      <w:proofErr w:type="spellStart"/>
-      <w:r>
-        <w:rPr>
-          <w:rFonts w:eastAsia="Times New Roman" w:cs="Times New Roman"/>
-          <w:color w:val="auto"/>
-        </w:rPr>
-        <w:t>linux</w:t>
-      </w:r>
-      <w:proofErr w:type="spellEnd"/>
-      <w:r>
-        <w:rPr>
-          <w:rFonts w:eastAsia="Times New Roman" w:cs="Times New Roman"/>
-          <w:color w:val="auto"/>
-        </w:rPr>
-        <w:t>, sendo as mais populares as seguintes:</w:t>
+        <w:t>Existem diversas famílias de distribuições linux, sendo as mais populares as seguintes:</w:t>
       </w:r>
     </w:p>
     <w:p>
@@ -1372,34 +1202,31 @@
       <w:r>
         <w:rPr>
           <w:rFonts w:eastAsia="Times New Roman" w:cs="Times New Roman"/>
-          <w:i/>
           <w:iCs/>
           <w:color w:val="auto"/>
         </w:rPr>
-        <w:t>Base Debian</w:t>
-      </w:r>
-      <w:r>
-        <w:rPr>
-          <w:rFonts w:eastAsia="Times New Roman" w:cs="Times New Roman"/>
-          <w:color w:val="auto"/>
-        </w:rPr>
-        <w:t xml:space="preserve"> - O Debian é uma das distribuições Linux mais antigas e respeitadas, conhecida por sua estabilidade, extensos repositórios de software e comprometimento com os princípios do software livre: Debian, Ubuntu e Linux </w:t>
-      </w:r>
-      <w:proofErr w:type="spellStart"/>
-      <w:r>
-        <w:rPr>
-          <w:rFonts w:eastAsia="Times New Roman" w:cs="Times New Roman"/>
-          <w:color w:val="auto"/>
-        </w:rPr>
-        <w:t>Mint</w:t>
-      </w:r>
-      <w:proofErr w:type="spellEnd"/>
-      <w:r>
-        <w:rPr>
-          <w:rFonts w:eastAsia="Times New Roman" w:cs="Times New Roman"/>
-          <w:color w:val="auto"/>
-        </w:rPr>
-        <w:t>.</w:t>
+        <w:t>Base Debian:</w:t>
+      </w:r>
+      <w:r>
+        <w:rPr>
+          <w:rFonts w:eastAsia="Times New Roman" w:cs="Times New Roman"/>
+          <w:color w:val="auto"/>
+        </w:rPr>
+        <w:t xml:space="preserve"> </w:t>
+      </w:r>
+      <w:r>
+        <w:rPr>
+          <w:rFonts w:eastAsia="Times New Roman" w:cs="Times New Roman"/>
+          <w:color w:val="auto"/>
+        </w:rPr>
+        <w:t>uma</w:t>
+      </w:r>
+      <w:r>
+        <w:rPr>
+          <w:rFonts w:eastAsia="Times New Roman" w:cs="Times New Roman"/>
+          <w:color w:val="auto"/>
+        </w:rPr>
+        <w:t xml:space="preserve"> das distribuições Linux mais antigas e respeitadas, conhecida por sua estabilidade, extensos repositórios de software e comprometimento com os princípios do software livre: Debian, Ubuntu e Linux Mint.</w:t>
       </w:r>
     </w:p>
     <w:p>
@@ -1419,98 +1246,17 @@
       <w:r>
         <w:rPr>
           <w:rFonts w:eastAsia="Times New Roman" w:cs="Times New Roman"/>
-          <w:i/>
           <w:iCs/>
           <w:color w:val="auto"/>
         </w:rPr>
-        <w:t>Base RedHat</w:t>
-      </w:r>
-      <w:r>
-        <w:rPr>
-          <w:rFonts w:eastAsia="Times New Roman" w:cs="Times New Roman"/>
-          <w:color w:val="auto"/>
-        </w:rPr>
-        <w:t xml:space="preserve"> - O </w:t>
-      </w:r>
-      <w:proofErr w:type="spellStart"/>
-      <w:r>
-        <w:rPr>
-          <w:rFonts w:eastAsia="Times New Roman" w:cs="Times New Roman"/>
-          <w:color w:val="auto"/>
-        </w:rPr>
-        <w:t>Red</w:t>
-      </w:r>
-      <w:proofErr w:type="spellEnd"/>
-      <w:r>
-        <w:rPr>
-          <w:rFonts w:eastAsia="Times New Roman" w:cs="Times New Roman"/>
-          <w:color w:val="auto"/>
-        </w:rPr>
-        <w:t xml:space="preserve"> </w:t>
-      </w:r>
-      <w:proofErr w:type="spellStart"/>
-      <w:r>
-        <w:rPr>
-          <w:rFonts w:eastAsia="Times New Roman" w:cs="Times New Roman"/>
-          <w:color w:val="auto"/>
-        </w:rPr>
-        <w:t>Hat</w:t>
-      </w:r>
-      <w:proofErr w:type="spellEnd"/>
-      <w:r>
-        <w:rPr>
-          <w:rFonts w:eastAsia="Times New Roman" w:cs="Times New Roman"/>
-          <w:color w:val="auto"/>
-        </w:rPr>
-        <w:t xml:space="preserve"> Enterprise Linux (RHEL) é uma distribuição comercial líder desenvolvida pela </w:t>
-      </w:r>
-      <w:proofErr w:type="spellStart"/>
-      <w:r>
-        <w:rPr>
-          <w:rFonts w:eastAsia="Times New Roman" w:cs="Times New Roman"/>
-          <w:color w:val="auto"/>
-        </w:rPr>
-        <w:t>Red</w:t>
-      </w:r>
-      <w:proofErr w:type="spellEnd"/>
-      <w:r>
-        <w:rPr>
-          <w:rFonts w:eastAsia="Times New Roman" w:cs="Times New Roman"/>
-          <w:color w:val="auto"/>
-        </w:rPr>
-        <w:t xml:space="preserve"> </w:t>
-      </w:r>
-      <w:proofErr w:type="spellStart"/>
-      <w:r>
-        <w:rPr>
-          <w:rFonts w:eastAsia="Times New Roman" w:cs="Times New Roman"/>
-          <w:color w:val="auto"/>
-        </w:rPr>
-        <w:t>Hat</w:t>
-      </w:r>
-      <w:proofErr w:type="spellEnd"/>
-      <w:r>
-        <w:rPr>
-          <w:rFonts w:eastAsia="Times New Roman" w:cs="Times New Roman"/>
-          <w:color w:val="auto"/>
-        </w:rPr>
-        <w:t xml:space="preserve">, projetada para ambientes corporativos. Conhecido por sua estabilidade, segurança e suporte de longo prazo: Fedora, </w:t>
-      </w:r>
-      <w:proofErr w:type="spellStart"/>
-      <w:r>
-        <w:rPr>
-          <w:rFonts w:eastAsia="Times New Roman" w:cs="Times New Roman"/>
-          <w:color w:val="auto"/>
-        </w:rPr>
-        <w:t>CentOS</w:t>
-      </w:r>
-      <w:proofErr w:type="spellEnd"/>
-      <w:r>
-        <w:rPr>
-          <w:rFonts w:eastAsia="Times New Roman" w:cs="Times New Roman"/>
-          <w:color w:val="auto"/>
-        </w:rPr>
-        <w:t xml:space="preserve"> e Rocky Linux.</w:t>
+        <w:t>Base Redhat:</w:t>
+      </w:r>
+      <w:r>
+        <w:rPr>
+          <w:rFonts w:eastAsia="Times New Roman" w:cs="Times New Roman"/>
+          <w:color w:val="auto"/>
+        </w:rPr>
+        <w:t xml:space="preserve"> (RHEL) é uma distribuição comercial líder desenvolvida pela Red Hat, projetada para ambientes corporativos. Conhecido por sua estabilidade, segurança e suporte de longo prazo: Fedora, CentOS e Rocky Linux.</w:t>
       </w:r>
     </w:p>
     <w:p>
@@ -1530,98 +1276,24 @@
       <w:r>
         <w:rPr>
           <w:rFonts w:eastAsia="Times New Roman" w:cs="Times New Roman"/>
-          <w:i/>
           <w:iCs/>
           <w:color w:val="auto"/>
         </w:rPr>
-        <w:t>Base Arch</w:t>
-      </w:r>
-      <w:r>
-        <w:rPr>
-          <w:rFonts w:eastAsia="Times New Roman" w:cs="Times New Roman"/>
-          <w:color w:val="auto"/>
-        </w:rPr>
-        <w:t xml:space="preserve"> - O Arch Linux é conhecido por sua simplicidade, recursos de personalização e modelo de lançamento contínuo. Ele segue o princípio KISS (</w:t>
-      </w:r>
-      <w:proofErr w:type="spellStart"/>
-      <w:r>
-        <w:rPr>
-          <w:rFonts w:eastAsia="Times New Roman" w:cs="Times New Roman"/>
-          <w:color w:val="auto"/>
-        </w:rPr>
-        <w:t>Keep</w:t>
-      </w:r>
-      <w:proofErr w:type="spellEnd"/>
-      <w:r>
-        <w:rPr>
-          <w:rFonts w:eastAsia="Times New Roman" w:cs="Times New Roman"/>
-          <w:color w:val="auto"/>
-        </w:rPr>
-        <w:t xml:space="preserve"> It </w:t>
-      </w:r>
-      <w:proofErr w:type="spellStart"/>
-      <w:r>
-        <w:rPr>
-          <w:rFonts w:eastAsia="Times New Roman" w:cs="Times New Roman"/>
-          <w:color w:val="auto"/>
-        </w:rPr>
-        <w:t>Simple</w:t>
-      </w:r>
-      <w:proofErr w:type="spellEnd"/>
-      <w:r>
-        <w:rPr>
-          <w:rFonts w:eastAsia="Times New Roman" w:cs="Times New Roman"/>
-          <w:color w:val="auto"/>
-        </w:rPr>
-        <w:t xml:space="preserve">, </w:t>
-      </w:r>
-      <w:proofErr w:type="spellStart"/>
-      <w:r>
-        <w:rPr>
-          <w:rFonts w:eastAsia="Times New Roman" w:cs="Times New Roman"/>
-          <w:color w:val="auto"/>
-        </w:rPr>
-        <w:t>Stupid</w:t>
-      </w:r>
-      <w:proofErr w:type="spellEnd"/>
-      <w:r>
-        <w:rPr>
-          <w:rFonts w:eastAsia="Times New Roman" w:cs="Times New Roman"/>
-          <w:color w:val="auto"/>
-        </w:rPr>
-        <w:t xml:space="preserve">), oferecendo um sistema básico minimalista que os usuários podem desenvolver de acordo com suas necessidades específicas: Arch Linux, </w:t>
-      </w:r>
-      <w:proofErr w:type="spellStart"/>
-      <w:r>
-        <w:rPr>
-          <w:rFonts w:eastAsia="Times New Roman" w:cs="Times New Roman"/>
-          <w:color w:val="auto"/>
-        </w:rPr>
-        <w:t>Manjaro</w:t>
-      </w:r>
-      <w:proofErr w:type="spellEnd"/>
-      <w:r>
-        <w:rPr>
-          <w:rFonts w:eastAsia="Times New Roman" w:cs="Times New Roman"/>
-          <w:color w:val="auto"/>
-        </w:rPr>
-        <w:t xml:space="preserve"> e </w:t>
-      </w:r>
-      <w:proofErr w:type="spellStart"/>
-      <w:r>
-        <w:rPr>
-          <w:rFonts w:eastAsia="Times New Roman" w:cs="Times New Roman"/>
-          <w:color w:val="auto"/>
-        </w:rPr>
-        <w:t>EndeavourOS</w:t>
-      </w:r>
-      <w:proofErr w:type="spellEnd"/>
-      <w:r>
-        <w:rPr>
-          <w:rFonts w:eastAsia="Times New Roman" w:cs="Times New Roman"/>
-          <w:color w:val="auto"/>
-        </w:rPr>
-        <w:t>.</w:t>
+        <w:t xml:space="preserve">Base Arch: </w:t>
+      </w:r>
+      <w:r>
+        <w:rPr>
+          <w:rFonts w:eastAsia="Times New Roman" w:cs="Times New Roman"/>
+          <w:color w:val="auto"/>
+        </w:rPr>
+        <w:t>conhecido</w:t>
+      </w:r>
+      <w:r>
+        <w:rPr>
+          <w:rFonts w:eastAsia="Times New Roman" w:cs="Times New Roman"/>
+          <w:color w:val="auto"/>
+        </w:rPr>
+        <w:t xml:space="preserve"> por sua simplicidade, recursos de personalização e modelo de lançamento contínuo. Ele segue o princípio KISS (Keep It Simple, Stupid), oferecendo um sistema básico minimalista que os usuários podem desenvolver de acordo com suas necessidades específicas: Arch Linux, Manjaro e EndeavourOS.</w:t>
       </w:r>
     </w:p>
     <w:p>
@@ -1641,28 +1313,14 @@
       <w:r>
         <w:rPr>
           <w:rFonts w:eastAsia="Times New Roman" w:cs="Times New Roman"/>
-          <w:i/>
           <w:iCs/>
           <w:color w:val="auto"/>
         </w:rPr>
-        <w:t xml:space="preserve">Base </w:t>
-      </w:r>
-      <w:proofErr w:type="spellStart"/>
-      <w:r>
-        <w:rPr>
-          <w:rFonts w:eastAsia="Times New Roman" w:cs="Times New Roman"/>
-          <w:i/>
-          <w:iCs/>
-          <w:color w:val="auto"/>
-        </w:rPr>
-        <w:t>mandriva</w:t>
-      </w:r>
-      <w:proofErr w:type="spellEnd"/>
-      <w:r>
-        <w:rPr>
-          <w:rFonts w:eastAsia="Times New Roman" w:cs="Times New Roman"/>
-          <w:i/>
-          <w:iCs/>
+        <w:t>Base Mandriva:</w:t>
+      </w:r>
+      <w:r>
+        <w:rPr>
+          <w:rFonts w:eastAsia="Times New Roman" w:cs="Times New Roman"/>
           <w:color w:val="auto"/>
         </w:rPr>
         <w:t xml:space="preserve"> </w:t>
@@ -1672,55 +1330,14 @@
           <w:rFonts w:eastAsia="Times New Roman" w:cs="Times New Roman"/>
           <w:color w:val="auto"/>
         </w:rPr>
-        <w:t xml:space="preserve">- O Mandriva Linux, anteriormente conhecido como Mandrake Linux, já foi uma das distribuições Linux mais populares, conhecida por sua abordagem amigável e poderosas ferramentas de configuração: </w:t>
-      </w:r>
-      <w:proofErr w:type="spellStart"/>
-      <w:r>
-        <w:rPr>
-          <w:rFonts w:eastAsia="Times New Roman" w:cs="Times New Roman"/>
-          <w:color w:val="auto"/>
-        </w:rPr>
-        <w:t>SAMity</w:t>
-      </w:r>
-      <w:proofErr w:type="spellEnd"/>
-      <w:r>
-        <w:rPr>
-          <w:rFonts w:eastAsia="Times New Roman" w:cs="Times New Roman"/>
-          <w:color w:val="auto"/>
-        </w:rPr>
-        <w:t xml:space="preserve">, </w:t>
-      </w:r>
-      <w:proofErr w:type="spellStart"/>
-      <w:r>
-        <w:rPr>
-          <w:rFonts w:eastAsia="Times New Roman" w:cs="Times New Roman"/>
-          <w:color w:val="auto"/>
-        </w:rPr>
-        <w:t>Mageia</w:t>
-      </w:r>
-      <w:proofErr w:type="spellEnd"/>
-      <w:r>
-        <w:rPr>
-          <w:rFonts w:eastAsia="Times New Roman" w:cs="Times New Roman"/>
-          <w:color w:val="auto"/>
-        </w:rPr>
-        <w:t xml:space="preserve"> e </w:t>
-      </w:r>
-      <w:proofErr w:type="spellStart"/>
-      <w:r>
-        <w:rPr>
-          <w:rFonts w:eastAsia="Times New Roman" w:cs="Times New Roman"/>
-          <w:color w:val="auto"/>
-        </w:rPr>
-        <w:t>OpenMandriva</w:t>
-      </w:r>
-      <w:proofErr w:type="spellEnd"/>
-      <w:r>
-        <w:rPr>
-          <w:rFonts w:eastAsia="Times New Roman" w:cs="Times New Roman"/>
-          <w:color w:val="auto"/>
-        </w:rPr>
-        <w:t xml:space="preserve"> LX.</w:t>
+        <w:t>anteriormente</w:t>
+      </w:r>
+      <w:r>
+        <w:rPr>
+          <w:rFonts w:eastAsia="Times New Roman" w:cs="Times New Roman"/>
+          <w:color w:val="auto"/>
+        </w:rPr>
+        <w:t xml:space="preserve"> conhecido como Mandrake Linux, já foi uma das distribuições Linux mais populares, conhecida por sua abordagem amigável e poderosas ferramentas de configuração: SAMity, Mageia e OpenMandriva LX.</w:t>
       </w:r>
     </w:p>
     <w:p>
@@ -1740,82 +1357,24 @@
       <w:r>
         <w:rPr>
           <w:rFonts w:eastAsia="Times New Roman" w:cs="Times New Roman"/>
-          <w:i/>
           <w:iCs/>
           <w:color w:val="auto"/>
         </w:rPr>
-        <w:t>Independentes</w:t>
-      </w:r>
-      <w:r>
-        <w:rPr>
-          <w:rFonts w:eastAsia="Times New Roman" w:cs="Times New Roman"/>
-          <w:color w:val="auto"/>
-        </w:rPr>
-        <w:t xml:space="preserve"> - Distribuições independentes são aquelas que não se baseiam em nenhuma distribuição-mãe específica, oferecendo abordagens e recursos exclusivos. Essas distribuições costumam ser inovadoras e atendem a nichos ou filosofias específicas: </w:t>
-      </w:r>
-      <w:proofErr w:type="spellStart"/>
-      <w:r>
-        <w:rPr>
-          <w:rFonts w:eastAsia="Times New Roman" w:cs="Times New Roman"/>
-          <w:color w:val="auto"/>
-        </w:rPr>
-        <w:t>Solus</w:t>
-      </w:r>
-      <w:proofErr w:type="spellEnd"/>
-      <w:r>
-        <w:rPr>
-          <w:rFonts w:eastAsia="Times New Roman" w:cs="Times New Roman"/>
-          <w:color w:val="auto"/>
-        </w:rPr>
-        <w:t xml:space="preserve">, </w:t>
-      </w:r>
-      <w:proofErr w:type="spellStart"/>
-      <w:r>
-        <w:rPr>
-          <w:rFonts w:eastAsia="Times New Roman" w:cs="Times New Roman"/>
-          <w:color w:val="auto"/>
-        </w:rPr>
-        <w:t>Slackware</w:t>
-      </w:r>
-      <w:proofErr w:type="spellEnd"/>
-      <w:r>
-        <w:rPr>
-          <w:rFonts w:eastAsia="Times New Roman" w:cs="Times New Roman"/>
-          <w:color w:val="auto"/>
-        </w:rPr>
-        <w:t xml:space="preserve"> e </w:t>
-      </w:r>
-      <w:proofErr w:type="spellStart"/>
-      <w:r>
-        <w:rPr>
-          <w:rFonts w:eastAsia="Times New Roman" w:cs="Times New Roman"/>
-          <w:color w:val="auto"/>
-        </w:rPr>
-        <w:t>Void</w:t>
-      </w:r>
-      <w:proofErr w:type="spellEnd"/>
-      <w:r>
-        <w:rPr>
-          <w:rFonts w:eastAsia="Times New Roman" w:cs="Times New Roman"/>
-          <w:color w:val="auto"/>
-        </w:rPr>
-        <w:t xml:space="preserve"> Linux (Domain </w:t>
-      </w:r>
-      <w:proofErr w:type="spellStart"/>
-      <w:r>
-        <w:rPr>
-          <w:rFonts w:eastAsia="Times New Roman" w:cs="Times New Roman"/>
-          <w:color w:val="auto"/>
-        </w:rPr>
-        <w:t>India</w:t>
-      </w:r>
-      <w:proofErr w:type="spellEnd"/>
-      <w:r>
-        <w:rPr>
-          <w:rFonts w:eastAsia="Times New Roman" w:cs="Times New Roman"/>
-          <w:color w:val="auto"/>
-        </w:rPr>
-        <w:t>, 2024).</w:t>
+        <w:t xml:space="preserve">Independentes: </w:t>
+      </w:r>
+      <w:r>
+        <w:rPr>
+          <w:rFonts w:eastAsia="Times New Roman" w:cs="Times New Roman"/>
+          <w:color w:val="auto"/>
+        </w:rPr>
+        <w:t>d</w:t>
+      </w:r>
+      <w:r>
+        <w:rPr>
+          <w:rFonts w:eastAsia="Times New Roman" w:cs="Times New Roman"/>
+          <w:color w:val="auto"/>
+        </w:rPr>
+        <w:t>istribuições independentes são aquelas que não se baseiam em nenhuma distribuição-mãe específica, oferecendo abordagens e recursos exclusivos. Essas distribuições costumam ser inovadoras e atendem a nichos ou filosofias específicas: Solus, Slackware e Void Linux (Domain India, 2024).</w:t>
       </w:r>
     </w:p>
     <w:p>
@@ -1840,56 +1399,19 @@
           <w:color w:val="auto"/>
         </w:rPr>
       </w:pPr>
-    </w:p>
-    <w:p>
-      <w:pPr>
-        <w:spacing w:before="30" w:line="360" w:lineRule="auto"/>
-        <w:jc w:val="both"/>
+      <w:r>
         <w:rPr>
           <w:rFonts w:eastAsia="Times New Roman" w:cs="Times New Roman"/>
           <w:b/>
           <w:bCs/>
           <w:color w:val="auto"/>
         </w:rPr>
-      </w:pPr>
-    </w:p>
-    <w:p>
-      <w:pPr>
-        <w:spacing w:before="30" w:line="360" w:lineRule="auto"/>
-        <w:jc w:val="both"/>
-        <w:rPr>
-          <w:rFonts w:eastAsia="Times New Roman" w:cs="Times New Roman"/>
-          <w:b/>
-          <w:bCs/>
-          <w:color w:val="auto"/>
-        </w:rPr>
-      </w:pPr>
-      <w:r>
-        <w:rPr>
-          <w:rFonts w:eastAsia="Times New Roman" w:cs="Times New Roman"/>
-          <w:b/>
-          <w:bCs/>
-          <w:color w:val="auto"/>
-        </w:rPr>
-        <w:lastRenderedPageBreak/>
         <w:t>O QUE DIFERENCIA CADA DISTRIBUIÇÃO</w:t>
       </w:r>
     </w:p>
     <w:p>
       <w:pPr>
         <w:spacing w:before="30" w:line="360" w:lineRule="auto"/>
-        <w:jc w:val="both"/>
-        <w:rPr>
-          <w:rFonts w:eastAsia="Times New Roman" w:cs="Times New Roman"/>
-          <w:b/>
-          <w:bCs/>
-          <w:color w:val="auto"/>
-        </w:rPr>
-      </w:pPr>
-    </w:p>
-    <w:p>
-      <w:pPr>
-        <w:spacing w:before="30" w:line="360" w:lineRule="auto"/>
         <w:ind w:firstLine="708"/>
         <w:jc w:val="both"/>
         <w:rPr>
@@ -1905,7 +1427,6 @@
         <w:t xml:space="preserve">Cada gerenciador de pacotes é normalmente </w:t>
       </w:r>
       <w:bookmarkStart w:id="0" w:name="_Int_u13i1nCM"/>
-      <w:proofErr w:type="spellStart"/>
       <w:r>
         <w:rPr>
           <w:rFonts w:eastAsia="Times New Roman" w:cs="Times New Roman"/>
@@ -1914,45 +1435,12 @@
         <w:t>usado</w:t>
       </w:r>
       <w:bookmarkEnd w:id="0"/>
-      <w:proofErr w:type="spellEnd"/>
-      <w:r>
-        <w:rPr>
-          <w:rFonts w:eastAsia="Times New Roman" w:cs="Times New Roman"/>
-          <w:color w:val="auto"/>
-        </w:rPr>
-        <w:t xml:space="preserve"> em uma família de </w:t>
-      </w:r>
-      <w:proofErr w:type="spellStart"/>
-      <w:r>
-        <w:rPr>
-          <w:rFonts w:eastAsia="Times New Roman" w:cs="Times New Roman"/>
-          <w:color w:val="auto"/>
-        </w:rPr>
-        <w:t>distro</w:t>
-      </w:r>
-      <w:proofErr w:type="spellEnd"/>
-      <w:r>
-        <w:rPr>
-          <w:rFonts w:eastAsia="Times New Roman" w:cs="Times New Roman"/>
-          <w:color w:val="auto"/>
-        </w:rPr>
-        <w:t xml:space="preserve"> específica (mas existem exceções); </w:t>
-      </w:r>
-      <w:proofErr w:type="spellStart"/>
-      <w:r>
-        <w:rPr>
-          <w:rFonts w:eastAsia="Times New Roman" w:cs="Times New Roman"/>
-          <w:color w:val="auto"/>
-        </w:rPr>
-        <w:t>sao</w:t>
-      </w:r>
-      <w:proofErr w:type="spellEnd"/>
-      <w:r>
-        <w:rPr>
-          <w:rFonts w:eastAsia="Times New Roman" w:cs="Times New Roman"/>
-          <w:color w:val="auto"/>
-        </w:rPr>
-        <w:t xml:space="preserve"> elas:</w:t>
+      <w:r>
+        <w:rPr>
+          <w:rFonts w:eastAsia="Times New Roman" w:cs="Times New Roman"/>
+          <w:color w:val="auto"/>
+        </w:rPr>
+        <w:t xml:space="preserve"> em uma família de distro específica (mas existem exceções); sao elas:</w:t>
       </w:r>
     </w:p>
     <w:p>
@@ -1998,23 +1486,7 @@
           <w:rFonts w:eastAsia="Times New Roman" w:cs="Times New Roman"/>
           <w:color w:val="auto"/>
         </w:rPr>
-        <w:t xml:space="preserve">YUM: resolve dependências de pacotes para </w:t>
-      </w:r>
-      <w:proofErr w:type="spellStart"/>
-      <w:r>
-        <w:rPr>
-          <w:rFonts w:eastAsia="Times New Roman" w:cs="Times New Roman"/>
-          <w:color w:val="auto"/>
-        </w:rPr>
-        <w:t>distros</w:t>
-      </w:r>
-      <w:proofErr w:type="spellEnd"/>
-      <w:r>
-        <w:rPr>
-          <w:rFonts w:eastAsia="Times New Roman" w:cs="Times New Roman"/>
-          <w:color w:val="auto"/>
-        </w:rPr>
-        <w:t xml:space="preserve"> que utilizam o RPM. RPM foi criado pela REDHAT e é utilizado em diversas distribuições LINUX;</w:t>
+        <w:t>YUM: resolve dependências de pacotes para distros que utilizam o RPM. RPM foi criado pela REDHAT e é utilizado em diversas distribuições LINUX;</w:t>
       </w:r>
     </w:p>
     <w:p>
@@ -2031,53 +1503,12 @@
           <w:color w:val="auto"/>
         </w:rPr>
       </w:pPr>
-      <w:proofErr w:type="spellStart"/>
-      <w:r>
-        <w:rPr>
-          <w:rFonts w:eastAsia="Times New Roman" w:cs="Times New Roman"/>
-          <w:color w:val="auto"/>
-        </w:rPr>
-        <w:t>Zypper</w:t>
-      </w:r>
-      <w:proofErr w:type="spellEnd"/>
-      <w:r>
-        <w:rPr>
-          <w:rFonts w:eastAsia="Times New Roman" w:cs="Times New Roman"/>
-          <w:color w:val="auto"/>
-        </w:rPr>
-        <w:t xml:space="preserve">: outro gerenciador que resolve dependências para os sistemas que utilizam pacotes RPM. Ele é o gerenciador de pacotes padrão para </w:t>
-      </w:r>
-      <w:proofErr w:type="spellStart"/>
-      <w:r>
-        <w:rPr>
-          <w:rFonts w:eastAsia="Times New Roman" w:cs="Times New Roman"/>
-          <w:color w:val="auto"/>
-        </w:rPr>
-        <w:t>OpenSUSE</w:t>
-      </w:r>
-      <w:proofErr w:type="spellEnd"/>
-      <w:r>
-        <w:rPr>
-          <w:rFonts w:eastAsia="Times New Roman" w:cs="Times New Roman"/>
-          <w:color w:val="auto"/>
-        </w:rPr>
-        <w:t xml:space="preserve"> e SUSE Linux </w:t>
-      </w:r>
-      <w:proofErr w:type="spellStart"/>
-      <w:r>
-        <w:rPr>
-          <w:rFonts w:eastAsia="Times New Roman" w:cs="Times New Roman"/>
-          <w:color w:val="auto"/>
-        </w:rPr>
-        <w:t>Enterpise</w:t>
-      </w:r>
-      <w:proofErr w:type="spellEnd"/>
-      <w:r>
-        <w:rPr>
-          <w:rFonts w:eastAsia="Times New Roman" w:cs="Times New Roman"/>
-          <w:color w:val="auto"/>
-        </w:rPr>
-        <w:t>;</w:t>
+      <w:r>
+        <w:rPr>
+          <w:rFonts w:eastAsia="Times New Roman" w:cs="Times New Roman"/>
+          <w:color w:val="auto"/>
+        </w:rPr>
+        <w:t>Zypper: outro gerenciador que resolve dependências para os sistemas que utilizam pacotes RPM. Ele é o gerenciador de pacotes padrão para OpenSUSE e SUSE Linux Enterpise;</w:t>
       </w:r>
     </w:p>
     <w:p>
@@ -2099,39 +1530,7 @@
           <w:rFonts w:eastAsia="Times New Roman" w:cs="Times New Roman"/>
           <w:color w:val="auto"/>
         </w:rPr>
-        <w:t xml:space="preserve">DNF: reescrita do YUM, simples assim, que utiliza recursos do </w:t>
-      </w:r>
-      <w:proofErr w:type="spellStart"/>
-      <w:r>
-        <w:rPr>
-          <w:rFonts w:eastAsia="Times New Roman" w:cs="Times New Roman"/>
-          <w:color w:val="auto"/>
-        </w:rPr>
-        <w:t>ZYpp</w:t>
-      </w:r>
-      <w:proofErr w:type="spellEnd"/>
-      <w:r>
-        <w:rPr>
-          <w:rFonts w:eastAsia="Times New Roman" w:cs="Times New Roman"/>
-          <w:color w:val="auto"/>
-        </w:rPr>
-        <w:t xml:space="preserve"> para resolver melhor as dependências. DNF é o gerenciador de pacotes padrão para Fedora 22 ou superior, e deve se tornar o padrão do sistema no </w:t>
-      </w:r>
-      <w:proofErr w:type="spellStart"/>
-      <w:r>
-        <w:rPr>
-          <w:rFonts w:eastAsia="Times New Roman" w:cs="Times New Roman"/>
-          <w:color w:val="auto"/>
-        </w:rPr>
-        <w:t>CentOS</w:t>
-      </w:r>
-      <w:proofErr w:type="spellEnd"/>
-      <w:r>
-        <w:rPr>
-          <w:rFonts w:eastAsia="Times New Roman" w:cs="Times New Roman"/>
-          <w:color w:val="auto"/>
-        </w:rPr>
-        <w:t xml:space="preserve"> no futuro;</w:t>
+        <w:t>DNF: reescrita do YUM, simples assim, que utiliza recursos do ZYpp para resolver melhor as dependências. DNF é o gerenciador de pacotes padrão para Fedora 22 ou superior, e deve se tornar o padrão do sistema no CentOS no futuro;</w:t>
       </w:r>
     </w:p>
     <w:p>
@@ -2148,53 +1547,12 @@
           <w:color w:val="auto"/>
         </w:rPr>
       </w:pPr>
-      <w:proofErr w:type="spellStart"/>
-      <w:r>
-        <w:rPr>
-          <w:rFonts w:eastAsia="Times New Roman" w:cs="Times New Roman"/>
-          <w:color w:val="auto"/>
-        </w:rPr>
-        <w:t>Entropy</w:t>
-      </w:r>
-      <w:proofErr w:type="spellEnd"/>
-      <w:r>
-        <w:rPr>
-          <w:rFonts w:eastAsia="Times New Roman" w:cs="Times New Roman"/>
-          <w:color w:val="auto"/>
-        </w:rPr>
-        <w:t xml:space="preserve">: sistema de gerenciamento de pacotes padrão para </w:t>
-      </w:r>
-      <w:proofErr w:type="spellStart"/>
-      <w:r>
-        <w:rPr>
-          <w:rFonts w:eastAsia="Times New Roman" w:cs="Times New Roman"/>
-          <w:color w:val="auto"/>
-        </w:rPr>
-        <w:t>Sabayon</w:t>
-      </w:r>
-      <w:proofErr w:type="spellEnd"/>
-      <w:r>
-        <w:rPr>
-          <w:rFonts w:eastAsia="Times New Roman" w:cs="Times New Roman"/>
-          <w:color w:val="auto"/>
-        </w:rPr>
-        <w:t xml:space="preserve"> Linux, que é um derivado da distribuição </w:t>
-      </w:r>
-      <w:proofErr w:type="spellStart"/>
-      <w:r>
-        <w:rPr>
-          <w:rFonts w:eastAsia="Times New Roman" w:cs="Times New Roman"/>
-          <w:color w:val="auto"/>
-        </w:rPr>
-        <w:t>Gentoo</w:t>
-      </w:r>
-      <w:proofErr w:type="spellEnd"/>
-      <w:r>
-        <w:rPr>
-          <w:rFonts w:eastAsia="Times New Roman" w:cs="Times New Roman"/>
-          <w:color w:val="auto"/>
-        </w:rPr>
-        <w:t>;</w:t>
+      <w:r>
+        <w:rPr>
+          <w:rFonts w:eastAsia="Times New Roman" w:cs="Times New Roman"/>
+          <w:color w:val="auto"/>
+        </w:rPr>
+        <w:t>Entropy: sistema de gerenciamento de pacotes padrão para Sabayon Linux, que é um derivado da distribuição Gentoo;</w:t>
       </w:r>
     </w:p>
     <w:p>
@@ -2210,66 +1568,27 @@
           <w:color w:val="auto"/>
         </w:rPr>
       </w:pPr>
-      <w:proofErr w:type="spellStart"/>
-      <w:r>
-        <w:rPr>
-          <w:rFonts w:eastAsia="Times New Roman" w:cs="Times New Roman"/>
-          <w:color w:val="auto"/>
-        </w:rPr>
-        <w:t>Pacman</w:t>
-      </w:r>
-      <w:proofErr w:type="spellEnd"/>
-      <w:r>
-        <w:rPr>
-          <w:rFonts w:eastAsia="Times New Roman" w:cs="Times New Roman"/>
-          <w:color w:val="auto"/>
-        </w:rPr>
-        <w:t>: gerenciamento de pacotes padrão para Arch Linux e seus derivados (E-</w:t>
-      </w:r>
-      <w:proofErr w:type="spellStart"/>
-      <w:r>
-        <w:rPr>
-          <w:rFonts w:eastAsia="Times New Roman" w:cs="Times New Roman"/>
-          <w:color w:val="auto"/>
-        </w:rPr>
-        <w:t>tinet</w:t>
-      </w:r>
-      <w:proofErr w:type="spellEnd"/>
-      <w:r>
-        <w:rPr>
-          <w:rFonts w:eastAsia="Times New Roman" w:cs="Times New Roman"/>
-          <w:color w:val="auto"/>
-        </w:rPr>
-        <w:t>, 2023).</w:t>
-      </w:r>
-    </w:p>
-    <w:p>
-      <w:pPr>
-        <w:spacing w:before="30" w:line="360" w:lineRule="auto"/>
-        <w:jc w:val="both"/>
-        <w:rPr>
-          <w:color w:val="auto"/>
-        </w:rPr>
-      </w:pPr>
-      <w:r>
-        <w:rPr>
-          <w:color w:val="auto"/>
-        </w:rPr>
-        <w:t xml:space="preserve">Sendo os principais </w:t>
-      </w:r>
-      <w:proofErr w:type="spellStart"/>
-      <w:r>
-        <w:rPr>
-          <w:color w:val="auto"/>
-        </w:rPr>
-        <w:t>distros</w:t>
-      </w:r>
-      <w:proofErr w:type="spellEnd"/>
-      <w:r>
-        <w:rPr>
-          <w:color w:val="auto"/>
-        </w:rPr>
-        <w:t>:</w:t>
+      <w:r>
+        <w:rPr>
+          <w:rFonts w:eastAsia="Times New Roman" w:cs="Times New Roman"/>
+          <w:color w:val="auto"/>
+        </w:rPr>
+        <w:t>Pacman: gerenciamento de pacotes padrão para Arch Linux e seus derivados (E-tinet, 2023).</w:t>
+      </w:r>
+    </w:p>
+    <w:p>
+      <w:pPr>
+        <w:spacing w:before="30" w:line="360" w:lineRule="auto"/>
+        <w:jc w:val="both"/>
+        <w:rPr>
+          <w:color w:val="auto"/>
+        </w:rPr>
+      </w:pPr>
+      <w:r>
+        <w:rPr>
+          <w:color w:val="auto"/>
+        </w:rPr>
+        <w:t>Sendo os principais distros:</w:t>
       </w:r>
     </w:p>
     <w:p>
@@ -2297,8 +1616,141 @@
           <w:color w:val="auto"/>
           <w:shd w:val="clear" w:color="auto" w:fill="FFFFFF"/>
         </w:rPr>
-        <w:t>é um sistema operacional abrangente que combina recursos avançados, alto desempenho e um design acessível, adequado tanto para uso pessoal quanto para desenvolvimento profissional;</w:t>
-      </w:r>
+        <w:t>é um sistema operacional abrangente que combina recursos avançados, alto desempenho e um design acessível, adequado tanto para uso pessoal quanto pa</w:t>
+      </w:r>
+      <w:r>
+        <w:rPr>
+          <w:rFonts w:cs="Times New Roman"/>
+          <w:color w:val="auto"/>
+          <w:shd w:val="clear" w:color="auto" w:fill="FFFFFF"/>
+        </w:rPr>
+        <w:t>ra desenvolvimento profissional;</w:t>
+      </w:r>
+    </w:p>
+    <w:p>
+      <w:pPr>
+        <w:pStyle w:val="PargrafodaLista"/>
+        <w:spacing w:before="30" w:line="360" w:lineRule="auto"/>
+        <w:jc w:val="both"/>
+        <w:rPr>
+          <w:color w:val="auto"/>
+        </w:rPr>
+      </w:pPr>
+    </w:p>
+    <w:p>
+      <w:pPr>
+        <w:pStyle w:val="Legenda"/>
+        <w:keepNext/>
+        <w:jc w:val="center"/>
+      </w:pPr>
+      <w:r>
+        <w:t xml:space="preserve">Figura </w:t>
+      </w:r>
+      <w:r>
+        <w:fldChar w:fldCharType="begin"/>
+      </w:r>
+      <w:r>
+        <w:instrText xml:space="preserve"> SEQ Figura \* ARABIC </w:instrText>
+      </w:r>
+      <w:r>
+        <w:fldChar w:fldCharType="separate"/>
+      </w:r>
+      <w:r>
+        <w:rPr>
+          <w:noProof/>
+        </w:rPr>
+        <w:t>3</w:t>
+      </w:r>
+      <w:r>
+        <w:fldChar w:fldCharType="end"/>
+      </w:r>
+      <w:r>
+        <w:t xml:space="preserve"> Ubuntu</w:t>
+      </w:r>
+    </w:p>
+    <w:p>
+      <w:pPr>
+        <w:pStyle w:val="PargrafodaLista"/>
+        <w:keepNext/>
+        <w:spacing w:before="30" w:line="360" w:lineRule="auto"/>
+        <w:jc w:val="center"/>
+      </w:pPr>
+      <w:r>
+        <w:rPr>
+          <w:noProof/>
+          <w:lang w:eastAsia="pt-BR" w:bidi="ar-SA"/>
+        </w:rPr>
+        <w:drawing>
+          <wp:inline distT="0" distB="0" distL="0" distR="0" wp14:anchorId="34EE25C5" wp14:editId="5EBA9740">
+            <wp:extent cx="1354347" cy="1015430"/>
+            <wp:effectExtent l="0" t="0" r="0" b="0"/>
+            <wp:docPr id="4" name="Imagem 4" descr="Ubuntu: The Flagship Distro of the Linux World"/>
+            <wp:cNvGraphicFramePr>
+              <a:graphicFrameLocks xmlns:a="http://schemas.openxmlformats.org/drawingml/2006/main" noChangeAspect="1"/>
+            </wp:cNvGraphicFramePr>
+            <a:graphic xmlns:a="http://schemas.openxmlformats.org/drawingml/2006/main">
+              <a:graphicData uri="http://schemas.openxmlformats.org/drawingml/2006/picture">
+                <pic:pic xmlns:pic="http://schemas.openxmlformats.org/drawingml/2006/picture">
+                  <pic:nvPicPr>
+                    <pic:cNvPr id="0" name="Picture 7" descr="Ubuntu: The Flagship Distro of the Linux World"/>
+                    <pic:cNvPicPr>
+                      <a:picLocks noChangeAspect="1" noChangeArrowheads="1"/>
+                    </pic:cNvPicPr>
+                  </pic:nvPicPr>
+                  <pic:blipFill>
+                    <a:blip r:embed="rId10" cstate="print">
+                      <a:extLst>
+                        <a:ext uri="{28A0092B-C50C-407E-A947-70E740481C1C}">
+                          <a14:useLocalDpi xmlns:a14="http://schemas.microsoft.com/office/drawing/2010/main" val="0"/>
+                        </a:ext>
+                      </a:extLst>
+                    </a:blip>
+                    <a:srcRect/>
+                    <a:stretch>
+                      <a:fillRect/>
+                    </a:stretch>
+                  </pic:blipFill>
+                  <pic:spPr bwMode="auto">
+                    <a:xfrm>
+                      <a:off x="0" y="0"/>
+                      <a:ext cx="1386069" cy="1039214"/>
+                    </a:xfrm>
+                    <a:prstGeom prst="rect">
+                      <a:avLst/>
+                    </a:prstGeom>
+                    <a:noFill/>
+                    <a:ln>
+                      <a:noFill/>
+                    </a:ln>
+                  </pic:spPr>
+                </pic:pic>
+              </a:graphicData>
+            </a:graphic>
+          </wp:inline>
+        </w:drawing>
+      </w:r>
+    </w:p>
+    <w:p>
+      <w:pPr>
+        <w:pStyle w:val="Legenda"/>
+        <w:jc w:val="center"/>
+        <w:rPr>
+          <w:color w:val="auto"/>
+        </w:rPr>
+      </w:pPr>
+      <w:r>
+        <w:t>Fonte: Linuxiac</w:t>
+      </w:r>
+    </w:p>
+    <w:p>
+      <w:pPr>
+        <w:pStyle w:val="PargrafodaLista"/>
+        <w:spacing w:before="30" w:line="360" w:lineRule="auto"/>
+        <w:jc w:val="both"/>
+        <w:rPr>
+          <w:color w:val="auto"/>
+        </w:rPr>
+      </w:pPr>
     </w:p>
     <w:p>
       <w:pPr>
@@ -2317,7 +1769,19 @@
         <w:rPr>
           <w:color w:val="auto"/>
         </w:rPr>
-        <w:t>Fedora: Fedora Workstation é um desktop de alta qualidade e fácil de usar, feito com a mais recente tecnologia de código aberto e que recebe atualizações frequentes. O principal motivo pelo qual as pessoas utilizam o Fedora Workstation é a confiabilidade (uma nova versão é lançada aproximadamente a cada 13 meses, e as atualizações entre versões são rápidas e fáceis);</w:t>
+        <w:t xml:space="preserve">Fedora: </w:t>
+      </w:r>
+      <w:r>
+        <w:rPr>
+          <w:color w:val="auto"/>
+        </w:rPr>
+        <w:t>d</w:t>
+      </w:r>
+      <w:r>
+        <w:rPr>
+          <w:color w:val="auto"/>
+        </w:rPr>
+        <w:t>esktop de alta qualidade e fácil de usar, feito com a mais recente tecnologia de código aberto e que recebe atualizações frequentes. O principal motivo pelo qual as pessoas utilizam o Fedora Workstation é a confiabilidade (uma nova versão é lançada aproximadamente a cada 13 meses, e as atualizações entre versões são rápidas e fáceis);</w:t>
       </w:r>
     </w:p>
     <w:p>
@@ -2337,29 +1801,13 @@
         <w:rPr>
           <w:color w:val="auto"/>
         </w:rPr>
-        <w:t xml:space="preserve">Pop! OS: </w:t>
-      </w:r>
-      <w:proofErr w:type="spellStart"/>
-      <w:proofErr w:type="gramStart"/>
-      <w:r>
-        <w:rPr>
-          <w:color w:val="auto"/>
-        </w:rPr>
-        <w:t>Pop!_</w:t>
-      </w:r>
-      <w:proofErr w:type="gramEnd"/>
-      <w:r>
-        <w:rPr>
-          <w:color w:val="auto"/>
-        </w:rPr>
-        <w:t>OS</w:t>
-      </w:r>
-      <w:proofErr w:type="spellEnd"/>
-      <w:r>
-        <w:rPr>
-          <w:color w:val="auto"/>
-        </w:rPr>
-        <w:t xml:space="preserve"> é um sistema operacional desenvolvido para profissionais de STEM e criativos  que usam o computador como ferramenta para descobrir e criar. O sistema operacional foi projetado para navegação rápida, organização fácil do espaço de trabalho e um fluxo de trabalho fluido e conveniente;</w:t>
+        <w:t>Pop! OS: d</w:t>
+      </w:r>
+      <w:r>
+        <w:rPr>
+          <w:color w:val="auto"/>
+        </w:rPr>
+        <w:t>esenvolvido para profissionais de STEM e criativos  que usam o computador como ferramenta para descobrir e criar. O sistema operacional foi projetado para navegação rápida, organização fácil do espaço de trabalho e um fluxo de trabalho fluido e conveniente;</w:t>
       </w:r>
     </w:p>
     <w:p>
@@ -2375,34 +1823,17 @@
           <w:color w:val="auto"/>
         </w:rPr>
       </w:pPr>
-      <w:proofErr w:type="spellStart"/>
-      <w:r>
-        <w:rPr>
-          <w:color w:val="auto"/>
-        </w:rPr>
-        <w:lastRenderedPageBreak/>
-        <w:t>Manjaro</w:t>
-      </w:r>
-      <w:proofErr w:type="spellEnd"/>
-      <w:r>
-        <w:rPr>
-          <w:color w:val="auto"/>
-        </w:rPr>
-        <w:t xml:space="preserve">: </w:t>
-      </w:r>
-      <w:proofErr w:type="spellStart"/>
-      <w:r>
-        <w:rPr>
-          <w:color w:val="auto"/>
-        </w:rPr>
-        <w:t>Manjaro</w:t>
-      </w:r>
-      <w:proofErr w:type="spellEnd"/>
-      <w:r>
-        <w:rPr>
-          <w:color w:val="auto"/>
-        </w:rPr>
-        <w:t xml:space="preserve"> é um sistema operacional Linux versátil e de código aberto que prioriza a privacidade do usuário e oferece amplo controle sobre o hardware. Ele suporta arquiteturas x86-64 e ARM, tornando-o a escolha ideal para uma vários dispositivos e ambientes de computação;</w:t>
+      <w:r>
+        <w:rPr>
+          <w:color w:val="auto"/>
+        </w:rPr>
+        <w:t>Manjaro: s</w:t>
+      </w:r>
+      <w:r>
+        <w:rPr>
+          <w:color w:val="auto"/>
+        </w:rPr>
+        <w:t>istema operacional Linux versátil e de código aberto que prioriza a privacidade do usuário e oferece amplo controle sobre o hardware. Ele suporta arquiteturas x86-64 e ARM, tornando-o a escolha ideal para uma vários dispositivos e ambientes de computação;</w:t>
       </w:r>
     </w:p>
     <w:p>
@@ -2422,22 +1853,125 @@
         <w:rPr>
           <w:color w:val="auto"/>
         </w:rPr>
-        <w:t xml:space="preserve">Linux </w:t>
-      </w:r>
-      <w:proofErr w:type="spellStart"/>
-      <w:r>
-        <w:rPr>
-          <w:color w:val="auto"/>
-        </w:rPr>
-        <w:t>mint</w:t>
-      </w:r>
-      <w:proofErr w:type="spellEnd"/>
-      <w:r>
-        <w:rPr>
-          <w:color w:val="auto"/>
-        </w:rPr>
-        <w:t>:  distribuição Linux famosa para desktop e considerada uma das melhores alternativas ao Microsoft Windows e ao Apple MacOS devido à sua interface moderna, elegante e confortável, que é poderosa e fácil de usar (RUNCLOUD, 2023);</w:t>
-      </w:r>
+        <w:t>Linux mint:  distribuição Linux famosa para desktop e considerada uma das melhores alternativas ao Microsoft Windows e ao Apple MacOS devido à sua interface moderna, elegante e confortável, que é poderosa e fácil de usar (RUNCLOUD, 2023);</w:t>
+      </w:r>
+    </w:p>
+    <w:p>
+      <w:pPr>
+        <w:pStyle w:val="Legenda"/>
+        <w:keepNext/>
+        <w:jc w:val="center"/>
+      </w:pPr>
+      <w:r>
+        <w:t xml:space="preserve">Figura </w:t>
+      </w:r>
+      <w:r>
+        <w:fldChar w:fldCharType="begin"/>
+      </w:r>
+      <w:r>
+        <w:instrText xml:space="preserve"> SEQ Figura \* ARABIC </w:instrText>
+      </w:r>
+      <w:r>
+        <w:fldChar w:fldCharType="separate"/>
+      </w:r>
+      <w:r>
+        <w:rPr>
+          <w:noProof/>
+        </w:rPr>
+        <w:t>4</w:t>
+      </w:r>
+      <w:r>
+        <w:fldChar w:fldCharType="end"/>
+      </w:r>
+      <w:r>
+        <w:t xml:space="preserve"> LinuxMint</w:t>
+      </w:r>
+    </w:p>
+    <w:p>
+      <w:pPr>
+        <w:pStyle w:val="PargrafodaLista"/>
+        <w:keepNext/>
+        <w:spacing w:before="30" w:line="360" w:lineRule="auto"/>
+        <w:jc w:val="center"/>
+      </w:pPr>
+      <w:bookmarkStart w:id="1" w:name="_GoBack"/>
+      <w:bookmarkEnd w:id="1"/>
+      <w:r>
+        <w:rPr>
+          <w:noProof/>
+          <w:lang w:eastAsia="pt-BR" w:bidi="ar-SA"/>
+        </w:rPr>
+        <w:drawing>
+          <wp:inline distT="0" distB="0" distL="0" distR="0" wp14:anchorId="58A88A3F" wp14:editId="61054E7F">
+            <wp:extent cx="2466975" cy="1845945"/>
+            <wp:effectExtent l="0" t="0" r="9525" b="1905"/>
+            <wp:docPr id="5" name="Imagem 5" descr="Porquê o Linux Mint se tornou a minha principal distribuição GNU/Linux?” –  Ednei P. de Melo"/>
+            <wp:cNvGraphicFramePr>
+              <a:graphicFrameLocks xmlns:a="http://schemas.openxmlformats.org/drawingml/2006/main" noChangeAspect="1"/>
+            </wp:cNvGraphicFramePr>
+            <a:graphic xmlns:a="http://schemas.openxmlformats.org/drawingml/2006/main">
+              <a:graphicData uri="http://schemas.openxmlformats.org/drawingml/2006/picture">
+                <pic:pic xmlns:pic="http://schemas.openxmlformats.org/drawingml/2006/picture">
+                  <pic:nvPicPr>
+                    <pic:cNvPr id="0" name="Picture 9" descr="Porquê o Linux Mint se tornou a minha principal distribuição GNU/Linux?” –  Ednei P. de Melo"/>
+                    <pic:cNvPicPr>
+                      <a:picLocks noChangeAspect="1" noChangeArrowheads="1"/>
+                    </pic:cNvPicPr>
+                  </pic:nvPicPr>
+                  <pic:blipFill>
+                    <a:blip r:embed="rId11">
+                      <a:extLst>
+                        <a:ext uri="{28A0092B-C50C-407E-A947-70E740481C1C}">
+                          <a14:useLocalDpi xmlns:a14="http://schemas.microsoft.com/office/drawing/2010/main" val="0"/>
+                        </a:ext>
+                      </a:extLst>
+                    </a:blip>
+                    <a:srcRect/>
+                    <a:stretch>
+                      <a:fillRect/>
+                    </a:stretch>
+                  </pic:blipFill>
+                  <pic:spPr bwMode="auto">
+                    <a:xfrm>
+                      <a:off x="0" y="0"/>
+                      <a:ext cx="2466975" cy="1845945"/>
+                    </a:xfrm>
+                    <a:prstGeom prst="rect">
+                      <a:avLst/>
+                    </a:prstGeom>
+                    <a:noFill/>
+                    <a:ln>
+                      <a:noFill/>
+                    </a:ln>
+                  </pic:spPr>
+                </pic:pic>
+              </a:graphicData>
+            </a:graphic>
+          </wp:inline>
+        </w:drawing>
+      </w:r>
+    </w:p>
+    <w:p>
+      <w:pPr>
+        <w:pStyle w:val="Legenda"/>
+        <w:jc w:val="center"/>
+        <w:rPr>
+          <w:color w:val="auto"/>
+        </w:rPr>
+      </w:pPr>
+      <w:r>
+        <w:t>Fonte: Ednei P. de Melo</w:t>
+      </w:r>
+    </w:p>
+    <w:p>
+      <w:pPr>
+        <w:pStyle w:val="PargrafodaLista"/>
+        <w:spacing w:before="30" w:line="360" w:lineRule="auto"/>
+        <w:jc w:val="both"/>
+        <w:rPr>
+          <w:color w:val="auto"/>
+        </w:rPr>
+      </w:pPr>
     </w:p>
     <w:p>
       <w:pPr>
@@ -2456,21 +1990,7 @@
         <w:rPr>
           <w:color w:val="auto"/>
         </w:rPr>
-        <w:t xml:space="preserve">Debian </w:t>
-      </w:r>
-      <w:proofErr w:type="spellStart"/>
-      <w:r>
-        <w:rPr>
-          <w:color w:val="auto"/>
-        </w:rPr>
-        <w:t>linux</w:t>
-      </w:r>
-      <w:proofErr w:type="spellEnd"/>
-      <w:r>
-        <w:rPr>
-          <w:color w:val="auto"/>
-        </w:rPr>
-        <w:t>: sistema operacional do tipo GNU baseado no kernel Linux conhecido por sua estabilidade, segurança e suporte comunitário. Desenvolvido e mantido por voluntários, esse software de código aberto oferece ampla compatibilidade com vários tipos de dispositivos e aplicações (CONTROLE.NET, 2023).</w:t>
+        <w:t>Debian linux: sistema operacional do tipo GNU baseado no kernel Linux conhecido por sua estabilidade, segurança e suporte comunitário. Desenvolvido e mantido por voluntários, esse software de código aberto oferece ampla compatibilidade com vários tipos de dispositivos e aplicações (CONTROLE.NET, 2023).</w:t>
       </w:r>
     </w:p>
     <w:p>
@@ -2511,25 +2031,7 @@
           <w:bCs/>
           <w:color w:val="auto"/>
         </w:rPr>
-        <w:t xml:space="preserve">Por ter essa variedade, o Linux permite que todos os usuários o usem, justamente por existirem diversos </w:t>
-      </w:r>
-      <w:proofErr w:type="spellStart"/>
-      <w:r>
-        <w:rPr>
-          <w:rFonts w:eastAsia="Times New Roman" w:cs="Times New Roman"/>
-          <w:bCs/>
-          <w:color w:val="auto"/>
-        </w:rPr>
-        <w:t>Distros</w:t>
-      </w:r>
-      <w:proofErr w:type="spellEnd"/>
-      <w:r>
-        <w:rPr>
-          <w:rFonts w:eastAsia="Times New Roman" w:cs="Times New Roman"/>
-          <w:bCs/>
-          <w:color w:val="auto"/>
-        </w:rPr>
-        <w:t xml:space="preserve"> para cada tipo de usuário</w:t>
+        <w:t>Por ter essa variedade, o Linux permite que todos os usuários o usem, justamente por existirem diversos Distros para cada tipo de usuário</w:t>
       </w:r>
     </w:p>
     <w:p>
@@ -2549,43 +2051,7 @@
           <w:bCs/>
           <w:color w:val="auto"/>
         </w:rPr>
-        <w:t xml:space="preserve">Linux. Embora compartilhem o mesmo núcleo, cada </w:t>
-      </w:r>
-      <w:proofErr w:type="spellStart"/>
-      <w:r>
-        <w:rPr>
-          <w:rFonts w:eastAsia="Times New Roman" w:cs="Times New Roman"/>
-          <w:bCs/>
-          <w:color w:val="auto"/>
-        </w:rPr>
-        <w:t>distro</w:t>
-      </w:r>
-      <w:proofErr w:type="spellEnd"/>
-      <w:r>
-        <w:rPr>
-          <w:rFonts w:eastAsia="Times New Roman" w:cs="Times New Roman"/>
-          <w:bCs/>
-          <w:color w:val="auto"/>
-        </w:rPr>
-        <w:t xml:space="preserve"> oferece diferentes ambientes, gerenciadores de pacotes e ferramentas, atendendo a necessidades específicas de usuários – como facilidade de uso, segurança ou desenvolvimento de software. (SANTANA, </w:t>
-      </w:r>
-      <w:proofErr w:type="gramStart"/>
-      <w:r>
-        <w:rPr>
-          <w:rFonts w:eastAsia="Times New Roman" w:cs="Times New Roman"/>
-          <w:bCs/>
-          <w:color w:val="auto"/>
-        </w:rPr>
-        <w:t>2025,  p.</w:t>
-      </w:r>
-      <w:proofErr w:type="gramEnd"/>
-      <w:r>
-        <w:rPr>
-          <w:rFonts w:eastAsia="Times New Roman" w:cs="Times New Roman"/>
-          <w:bCs/>
-          <w:color w:val="auto"/>
-        </w:rPr>
-        <w:t xml:space="preserve"> 1)</w:t>
+        <w:t>Linux. Embora compartilhem o mesmo núcleo, cada distro oferece diferentes ambientes, gerenciadores de pacotes e ferramentas, atendendo a necessidades específicas de usuários – como facilidade de uso, segurança ou desenvolvimento de software. (SANTANA, 2025,  p. 1)</w:t>
       </w:r>
     </w:p>
     <w:p>
@@ -2646,25 +2112,7 @@
           <w:bCs/>
           <w:color w:val="auto"/>
         </w:rPr>
-        <w:t xml:space="preserve">Os </w:t>
-      </w:r>
-      <w:proofErr w:type="spellStart"/>
-      <w:r>
-        <w:rPr>
-          <w:rFonts w:eastAsia="Times New Roman" w:cs="Times New Roman"/>
-          <w:bCs/>
-          <w:color w:val="auto"/>
-        </w:rPr>
-        <w:t>Distros</w:t>
-      </w:r>
-      <w:proofErr w:type="spellEnd"/>
-      <w:r>
-        <w:rPr>
-          <w:rFonts w:eastAsia="Times New Roman" w:cs="Times New Roman"/>
-          <w:bCs/>
-          <w:color w:val="auto"/>
-        </w:rPr>
-        <w:t xml:space="preserve"> (outro nome para distribuição Linux) são sistemas operacionais que tem como Kernel o Linux, cada um sendo feito para um tipo de usuário diferente</w:t>
+        <w:t>Os Distros (outro nome para distribuição Linux) são sistemas operacionais que tem como Kernel o Linux, cada um sendo feito para um tipo de usuário diferente</w:t>
       </w:r>
     </w:p>
     <w:p>
@@ -2731,25 +2179,7 @@
           <w:bCs/>
           <w:color w:val="auto"/>
         </w:rPr>
-        <w:t xml:space="preserve">Linux </w:t>
-      </w:r>
-      <w:proofErr w:type="spellStart"/>
-      <w:r>
-        <w:rPr>
-          <w:rFonts w:eastAsia="Times New Roman" w:cs="Times New Roman"/>
-          <w:bCs/>
-          <w:color w:val="auto"/>
-        </w:rPr>
-        <w:t>Mint</w:t>
-      </w:r>
-      <w:proofErr w:type="spellEnd"/>
-      <w:r>
-        <w:rPr>
-          <w:rFonts w:eastAsia="Times New Roman" w:cs="Times New Roman"/>
-          <w:bCs/>
-          <w:color w:val="auto"/>
-        </w:rPr>
-        <w:t>: Ideal para usuários que acabaram de sair do Windows, pois possui uma grande biblioteca multimídia e uma interface parecida com o concorrente.</w:t>
+        <w:t>Linux Mint: Ideal para usuários que acabaram de sair do Windows, pois possui uma grande biblioteca multimídia e uma interface parecida com o concorrente.</w:t>
       </w:r>
     </w:p>
     <w:p>
@@ -2767,24 +2197,13 @@
           <w:color w:val="auto"/>
         </w:rPr>
       </w:pPr>
-      <w:proofErr w:type="spellStart"/>
-      <w:r>
-        <w:rPr>
-          <w:rFonts w:eastAsia="Times New Roman" w:cs="Times New Roman"/>
-          <w:bCs/>
-          <w:color w:val="auto"/>
-        </w:rPr>
-        <w:lastRenderedPageBreak/>
-        <w:t>Manjaro</w:t>
-      </w:r>
-      <w:proofErr w:type="spellEnd"/>
-      <w:r>
-        <w:rPr>
-          <w:rFonts w:eastAsia="Times New Roman" w:cs="Times New Roman"/>
-          <w:bCs/>
-          <w:color w:val="auto"/>
-        </w:rPr>
-        <w:t>: Tem uma instalação não tão complicada e uma simplicidade de utilização maior comparando com os outros.</w:t>
+      <w:r>
+        <w:rPr>
+          <w:rFonts w:eastAsia="Times New Roman" w:cs="Times New Roman"/>
+          <w:bCs/>
+          <w:color w:val="auto"/>
+        </w:rPr>
+        <w:t>Manjaro: Tem uma instalação não tão complicada e uma simplicidade de utilização maior comparando com os outros.</w:t>
       </w:r>
     </w:p>
     <w:p>
@@ -2850,65 +2269,13 @@
           <w:color w:val="auto"/>
         </w:rPr>
       </w:pPr>
-      <w:proofErr w:type="spellStart"/>
-      <w:proofErr w:type="gramStart"/>
-      <w:r>
-        <w:rPr>
-          <w:rFonts w:eastAsia="Times New Roman" w:cs="Times New Roman"/>
-          <w:bCs/>
-          <w:color w:val="auto"/>
-        </w:rPr>
-        <w:t>Pop!_</w:t>
-      </w:r>
-      <w:proofErr w:type="gramEnd"/>
-      <w:r>
-        <w:rPr>
-          <w:rFonts w:eastAsia="Times New Roman" w:cs="Times New Roman"/>
-          <w:bCs/>
-          <w:color w:val="auto"/>
-        </w:rPr>
-        <w:t>os</w:t>
-      </w:r>
-      <w:proofErr w:type="spellEnd"/>
-      <w:r>
-        <w:rPr>
-          <w:rFonts w:eastAsia="Times New Roman" w:cs="Times New Roman"/>
-          <w:bCs/>
-          <w:color w:val="auto"/>
-        </w:rPr>
-        <w:t>: Feito para ser mais pareci</w:t>
-      </w:r>
-      <w:r>
-        <w:rPr>
-          <w:rFonts w:eastAsia="Times New Roman" w:cs="Times New Roman"/>
-          <w:bCs/>
-          <w:color w:val="auto"/>
-        </w:rPr>
-        <w:t>d</w:t>
-      </w:r>
-      <w:r>
-        <w:rPr>
-          <w:rFonts w:eastAsia="Times New Roman" w:cs="Times New Roman"/>
-          <w:bCs/>
-          <w:color w:val="auto"/>
-        </w:rPr>
-        <w:t xml:space="preserve">o com o Windows, e sendo mais fácil para  um </w:t>
-      </w:r>
-      <w:r>
-        <w:rPr>
-          <w:rFonts w:eastAsia="Times New Roman" w:cs="Times New Roman"/>
-          <w:bCs/>
-          <w:color w:val="auto"/>
-        </w:rPr>
-        <w:t>público</w:t>
-      </w:r>
-      <w:r>
-        <w:rPr>
-          <w:rFonts w:eastAsia="Times New Roman" w:cs="Times New Roman"/>
-          <w:bCs/>
-          <w:color w:val="auto"/>
-        </w:rPr>
-        <w:t xml:space="preserve"> que ainda está acostumado com o outro sistema.</w:t>
+      <w:r>
+        <w:rPr>
+          <w:rFonts w:eastAsia="Times New Roman" w:cs="Times New Roman"/>
+          <w:bCs/>
+          <w:color w:val="auto"/>
+        </w:rPr>
+        <w:t>Pop!_os: Feito para ser mais parecido com o Windows, e sendo mais fácil para  um público que ainda está acostumado com o outro sistema.</w:t>
       </w:r>
     </w:p>
     <w:p>
@@ -2975,55 +2342,7 @@
           <w:rFonts w:eastAsia="Times New Roman" w:cs="Times New Roman"/>
           <w:color w:val="auto"/>
         </w:rPr>
-        <w:t xml:space="preserve">Foi possível observar que, embora todas as distribuições compartilhem o mesmo núcleo (Kernel), elas se diferenciam por gerenciadores de pacotes, interfaces gráficas e ferramentas, atendendo a diferentes necessidades. Por exemplo, Ubuntu e Linux </w:t>
-      </w:r>
-      <w:proofErr w:type="spellStart"/>
-      <w:r>
-        <w:rPr>
-          <w:rFonts w:eastAsia="Times New Roman" w:cs="Times New Roman"/>
-          <w:color w:val="auto"/>
-        </w:rPr>
-        <w:t>Mint</w:t>
-      </w:r>
-      <w:proofErr w:type="spellEnd"/>
-      <w:r>
-        <w:rPr>
-          <w:rFonts w:eastAsia="Times New Roman" w:cs="Times New Roman"/>
-          <w:color w:val="auto"/>
-        </w:rPr>
-        <w:t xml:space="preserve"> se destacam pela facilidade de uso, enquanto Arch e suas derivadas oferecem mais liberdade para personalização. Distribuições independentes, como </w:t>
-      </w:r>
-      <w:proofErr w:type="spellStart"/>
-      <w:r>
-        <w:rPr>
-          <w:rFonts w:eastAsia="Times New Roman" w:cs="Times New Roman"/>
-          <w:color w:val="auto"/>
-        </w:rPr>
-        <w:t>Slackware</w:t>
-      </w:r>
-      <w:proofErr w:type="spellEnd"/>
-      <w:r>
-        <w:rPr>
-          <w:rFonts w:eastAsia="Times New Roman" w:cs="Times New Roman"/>
-          <w:color w:val="auto"/>
-        </w:rPr>
-        <w:t xml:space="preserve"> e </w:t>
-      </w:r>
-      <w:proofErr w:type="spellStart"/>
-      <w:r>
-        <w:rPr>
-          <w:rFonts w:eastAsia="Times New Roman" w:cs="Times New Roman"/>
-          <w:color w:val="auto"/>
-        </w:rPr>
-        <w:t>Solus</w:t>
-      </w:r>
-      <w:proofErr w:type="spellEnd"/>
-      <w:r>
-        <w:rPr>
-          <w:rFonts w:eastAsia="Times New Roman" w:cs="Times New Roman"/>
-          <w:color w:val="auto"/>
-        </w:rPr>
-        <w:t>, mostram soluções inovadoras para públicos específicos.</w:t>
+        <w:t>Foi possível observar que, embora todas as distribuições compartilhem o mesmo núcleo (Kernel), elas se diferenciam por gerenciadores de pacotes, interfaces gráficas e ferramentas, atendendo a diferentes necessidades. Por exemplo, Ubuntu e Linux Mint se destacam pela facilidade de uso, enquanto Arch e suas derivadas oferecem mais liberdade para personalização. Distribuições independentes, como Slackware e Solus, mostram soluções inovadoras para públicos específicos.</w:t>
       </w:r>
     </w:p>
     <w:p>
@@ -3087,14 +2406,7 @@
         <w:rPr>
           <w:color w:val="auto"/>
         </w:rPr>
-        <w:t xml:space="preserve">O presente trabalho teve como objetivo explorar as distribuições Linux, abordando seu conceito, funcionamento, principais famílias e aplicações no dia a dia dos usuários. Ao longo do estudo, foram apresentados os componentes que compõem uma distribuição, como o Kernel, bibliotecas, gerenciadores de pacotes e interfaces gráficas, além de exemplificar as principais distribuições e suas características, demonstrando a </w:t>
-      </w:r>
-      <w:r>
-        <w:rPr>
-          <w:color w:val="auto"/>
-        </w:rPr>
-        <w:lastRenderedPageBreak/>
-        <w:t>diversidade existente dentro do universo Linux.</w:t>
+        <w:t>O presente trabalho teve como objetivo explorar as distribuições Linux, abordando seu conceito, funcionamento, principais famílias e aplicações no dia a dia dos usuários. Ao longo do estudo, foram apresentados os componentes que compõem uma distribuição, como o Kernel, bibliotecas, gerenciadores de pacotes e interfaces gráficas, além de exemplificar as principais distribuições e suas características, demonstrando a diversidade existente dentro do universo Linux.</w:t>
       </w:r>
     </w:p>
     <w:p>
@@ -3135,16 +2447,6 @@
         <w:jc w:val="both"/>
         <w:rPr>
           <w:rFonts w:eastAsia="Times New Roman" w:cs="Times New Roman"/>
-          <w:color w:val="auto"/>
-        </w:rPr>
-      </w:pPr>
-    </w:p>
-    <w:p>
-      <w:pPr>
-        <w:spacing w:before="30" w:line="360" w:lineRule="auto"/>
-        <w:jc w:val="both"/>
-        <w:rPr>
-          <w:rFonts w:eastAsia="Times New Roman" w:cs="Times New Roman"/>
           <w:b/>
           <w:bCs/>
           <w:color w:val="auto"/>
@@ -3174,8 +2476,7 @@
     </w:p>
     <w:p>
       <w:pPr>
-        <w:spacing w:before="240" w:after="240" w:line="360" w:lineRule="auto"/>
-        <w:jc w:val="both"/>
+        <w:spacing w:before="240" w:after="240" w:line="240" w:lineRule="auto"/>
         <w:rPr>
           <w:rFonts w:eastAsia="Times New Roman" w:cs="Times New Roman"/>
           <w:color w:val="auto"/>
@@ -3204,7 +2505,7 @@
         </w:rPr>
         <w:t xml:space="preserve">, [2025?]. Disponível em: </w:t>
       </w:r>
-      <w:hyperlink r:id="rId8">
+      <w:hyperlink r:id="rId12">
         <w:r>
           <w:rPr>
             <w:rStyle w:val="Hyperlink"/>
@@ -3224,8 +2525,56 @@
     </w:p>
     <w:p>
       <w:pPr>
-        <w:spacing w:before="240" w:after="240" w:line="360" w:lineRule="auto"/>
-        <w:jc w:val="both"/>
+        <w:spacing w:before="240" w:after="240" w:line="240" w:lineRule="auto"/>
+        <w:rPr>
+          <w:rFonts w:eastAsia="Times New Roman" w:cs="Times New Roman"/>
+          <w:color w:val="auto"/>
+        </w:rPr>
+      </w:pPr>
+      <w:r>
+        <w:rPr>
+          <w:rFonts w:eastAsia="Times New Roman" w:cs="Times New Roman"/>
+          <w:color w:val="auto"/>
+        </w:rPr>
+        <w:t xml:space="preserve">BLASI, Bruno de; CIRIACO, Douglas (ed.). </w:t>
+      </w:r>
+      <w:r>
+        <w:rPr>
+          <w:rFonts w:eastAsia="Times New Roman" w:cs="Times New Roman"/>
+          <w:b/>
+          <w:bCs/>
+          <w:color w:val="auto"/>
+        </w:rPr>
+        <w:t>Qual foi a primeira distribuição Linux criada?</w:t>
+      </w:r>
+      <w:r>
+        <w:rPr>
+          <w:rFonts w:eastAsia="Times New Roman" w:cs="Times New Roman"/>
+          <w:color w:val="auto"/>
+        </w:rPr>
+        <w:t xml:space="preserve"> Canaltech, 08 abr. 2024. Disponível em: </w:t>
+      </w:r>
+      <w:hyperlink r:id="rId13">
+        <w:r>
+          <w:rPr>
+            <w:rStyle w:val="Hyperlink"/>
+            <w:rFonts w:eastAsia="Times New Roman" w:cs="Times New Roman"/>
+            <w:color w:val="auto"/>
+          </w:rPr>
+          <w:t>https://canaltech.com.br/linux/qual-foi-a-primeira-distribuicao-linux-criada</w:t>
+        </w:r>
+      </w:hyperlink>
+      <w:r>
+        <w:rPr>
+          <w:rFonts w:eastAsia="Times New Roman" w:cs="Times New Roman"/>
+          <w:color w:val="auto"/>
+        </w:rPr>
+        <w:t>. Acesso em: 6 set. 2025.</w:t>
+      </w:r>
+    </w:p>
+    <w:p>
+      <w:pPr>
+        <w:spacing w:before="240" w:after="240" w:line="240" w:lineRule="auto"/>
         <w:rPr>
           <w:rFonts w:eastAsia="Times New Roman" w:cs="Times New Roman"/>
           <w:color w:val="auto"/>
@@ -3252,25 +2601,9 @@
           <w:rFonts w:eastAsia="Times New Roman" w:cs="Times New Roman"/>
           <w:color w:val="auto"/>
         </w:rPr>
-        <w:t xml:space="preserve"> </w:t>
-      </w:r>
-      <w:proofErr w:type="spellStart"/>
-      <w:r>
-        <w:rPr>
-          <w:rFonts w:eastAsia="Times New Roman" w:cs="Times New Roman"/>
-          <w:color w:val="auto"/>
-        </w:rPr>
-        <w:t>Tecnoblog</w:t>
-      </w:r>
-      <w:proofErr w:type="spellEnd"/>
-      <w:r>
-        <w:rPr>
-          <w:rFonts w:eastAsia="Times New Roman" w:cs="Times New Roman"/>
-          <w:color w:val="auto"/>
-        </w:rPr>
-        <w:t xml:space="preserve">, 2025. Disponível em: </w:t>
-      </w:r>
-      <w:hyperlink r:id="rId9">
+        <w:t xml:space="preserve"> Tecnoblog, 2025. Disponível em: </w:t>
+      </w:r>
+      <w:hyperlink r:id="rId14">
         <w:r>
           <w:rPr>
             <w:rStyle w:val="Hyperlink"/>
@@ -3290,140 +2623,63 @@
     </w:p>
     <w:p>
       <w:pPr>
-        <w:spacing w:before="240" w:after="240" w:line="360" w:lineRule="auto"/>
-        <w:jc w:val="both"/>
-        <w:rPr>
-          <w:rFonts w:eastAsia="Times New Roman" w:cs="Times New Roman"/>
-          <w:color w:val="auto"/>
-        </w:rPr>
-      </w:pPr>
-      <w:r>
-        <w:rPr>
-          <w:rFonts w:eastAsia="Times New Roman" w:cs="Times New Roman"/>
-          <w:color w:val="auto"/>
-        </w:rPr>
-        <w:t xml:space="preserve">BLASI, Bruno de; CIRIACO, Douglas (ed.). </w:t>
-      </w:r>
-      <w:r>
-        <w:rPr>
-          <w:rFonts w:eastAsia="Times New Roman" w:cs="Times New Roman"/>
+        <w:spacing w:line="240" w:lineRule="auto"/>
+        <w:rPr>
+          <w:color w:val="auto"/>
+        </w:rPr>
+      </w:pPr>
+      <w:r>
+        <w:rPr>
+          <w:color w:val="auto"/>
+        </w:rPr>
+        <w:t xml:space="preserve">CONTROLE.NET. </w:t>
+      </w:r>
+      <w:r>
+        <w:rPr>
           <w:b/>
-          <w:bCs/>
-          <w:color w:val="auto"/>
-        </w:rPr>
-        <w:t>Qual foi a primeira distribuição Linux criada?</w:t>
-      </w:r>
-      <w:r>
-        <w:rPr>
-          <w:rFonts w:eastAsia="Times New Roman" w:cs="Times New Roman"/>
-          <w:color w:val="auto"/>
-        </w:rPr>
-        <w:t xml:space="preserve"> </w:t>
-      </w:r>
-      <w:proofErr w:type="spellStart"/>
-      <w:r>
-        <w:rPr>
-          <w:rFonts w:eastAsia="Times New Roman" w:cs="Times New Roman"/>
-          <w:color w:val="auto"/>
-        </w:rPr>
-        <w:t>Canaltech</w:t>
-      </w:r>
-      <w:proofErr w:type="spellEnd"/>
-      <w:r>
-        <w:rPr>
-          <w:rFonts w:eastAsia="Times New Roman" w:cs="Times New Roman"/>
-          <w:color w:val="auto"/>
-        </w:rPr>
-        <w:t xml:space="preserve">, 08 abr. 2024. Disponível em: </w:t>
-      </w:r>
-      <w:hyperlink r:id="rId10">
+          <w:color w:val="auto"/>
+        </w:rPr>
+        <w:t>O que é Debian Linux e quais são suas principais aplicações</w:t>
+      </w:r>
+      <w:r>
+        <w:rPr>
+          <w:color w:val="auto"/>
+        </w:rPr>
+        <w:t xml:space="preserve">. Controle.net, 2023. Disponível em: </w:t>
+      </w:r>
+      <w:hyperlink r:id="rId15" w:tgtFrame="_new" w:history="1">
         <w:r>
           <w:rPr>
             <w:rStyle w:val="Hyperlink"/>
-            <w:rFonts w:eastAsia="Times New Roman" w:cs="Times New Roman"/>
             <w:color w:val="auto"/>
           </w:rPr>
-          <w:t>https://canaltech.com.br/linux/qual-foi-a-primeira-distribuicao-linux-criada</w:t>
+          <w:t>https://www.controle.net/faq/o-que-e-debian-linux-e-quais-sao-suas-principais-aplicaco</w:t>
         </w:r>
-      </w:hyperlink>
-      <w:r>
-        <w:rPr>
-          <w:rFonts w:eastAsia="Times New Roman" w:cs="Times New Roman"/>
-          <w:color w:val="auto"/>
-        </w:rPr>
-        <w:t>. Acesso em: 6 set. 2025.</w:t>
-      </w:r>
-    </w:p>
-    <w:p>
-      <w:pPr>
-        <w:spacing w:before="240" w:after="240"/>
-        <w:jc w:val="both"/>
-        <w:rPr>
-          <w:rFonts w:eastAsia="Times New Roman" w:cs="Times New Roman"/>
-          <w:color w:val="auto"/>
-        </w:rPr>
-      </w:pPr>
-      <w:r>
-        <w:rPr>
-          <w:rFonts w:eastAsia="Times New Roman" w:cs="Times New Roman"/>
-          <w:color w:val="auto"/>
-        </w:rPr>
-        <w:t xml:space="preserve">PHOENIXNAP. </w:t>
-      </w:r>
-      <w:r>
-        <w:rPr>
-          <w:rFonts w:eastAsia="Times New Roman" w:cs="Times New Roman"/>
-          <w:b/>
-          <w:bCs/>
-          <w:color w:val="auto"/>
-        </w:rPr>
-        <w:t>O que é uma distribuição Linux?</w:t>
-      </w:r>
-      <w:r>
-        <w:rPr>
-          <w:rFonts w:eastAsia="Times New Roman" w:cs="Times New Roman"/>
-          <w:color w:val="auto"/>
-        </w:rPr>
-        <w:t xml:space="preserve"> </w:t>
-      </w:r>
-      <w:proofErr w:type="spellStart"/>
-      <w:r>
-        <w:rPr>
-          <w:rFonts w:eastAsia="Times New Roman" w:cs="Times New Roman"/>
-          <w:color w:val="auto"/>
-        </w:rPr>
-        <w:t>phoenixNAP</w:t>
-      </w:r>
-      <w:proofErr w:type="spellEnd"/>
-      <w:r>
-        <w:rPr>
-          <w:rFonts w:eastAsia="Times New Roman" w:cs="Times New Roman"/>
-          <w:color w:val="auto"/>
-        </w:rPr>
-        <w:t xml:space="preserve"> Glossário de TI, 4 abr. 2024. Disponível em: </w:t>
-      </w:r>
-      <w:hyperlink r:id="rId11">
         <w:r>
           <w:rPr>
             <w:rStyle w:val="Hyperlink"/>
-            <w:rFonts w:eastAsia="Times New Roman" w:cs="Times New Roman"/>
             <w:color w:val="auto"/>
           </w:rPr>
-          <w:t>https://phoenixnap.pt/gloss%C3%A1rio/o-que-%C3%A9-uma-distribui%C3%A7%C3%A3o-linux</w:t>
+          <w:t>e</w:t>
+        </w:r>
+        <w:r>
+          <w:rPr>
+            <w:rStyle w:val="Hyperlink"/>
+            <w:color w:val="auto"/>
+          </w:rPr>
+          <w:t>s</w:t>
         </w:r>
       </w:hyperlink>
       <w:r>
         <w:rPr>
-          <w:rFonts w:eastAsia="Times New Roman" w:cs="Times New Roman"/>
-          <w:color w:val="auto"/>
-        </w:rPr>
-        <w:t>. Acesso em: 7 set. 2025.</w:t>
-      </w:r>
-    </w:p>
-    <w:p>
-      <w:pPr>
-        <w:spacing w:before="240" w:after="240"/>
-        <w:jc w:val="both"/>
+          <w:color w:val="auto"/>
+        </w:rPr>
+        <w:t>. Acesso em: 10 set. 2025.</w:t>
+      </w:r>
+    </w:p>
+    <w:p>
+      <w:pPr>
+        <w:spacing w:before="240" w:after="240" w:line="240" w:lineRule="auto"/>
         <w:rPr>
           <w:rFonts w:eastAsia="Times New Roman" w:cs="Times New Roman"/>
           <w:color w:val="auto"/>
@@ -3436,7 +2692,6 @@
           <w:color w:val="auto"/>
           <w:lang w:val="en-US"/>
         </w:rPr>
-        <w:lastRenderedPageBreak/>
         <w:t xml:space="preserve">DOMAIN INDIA. </w:t>
       </w:r>
       <w:r>
@@ -3455,45 +2710,9 @@
           <w:color w:val="auto"/>
           <w:lang w:val="en-US"/>
         </w:rPr>
-        <w:t xml:space="preserve"> Domain India Knowledgebase, 2024. </w:t>
-      </w:r>
-      <w:proofErr w:type="spellStart"/>
-      <w:r>
-        <w:rPr>
-          <w:rFonts w:eastAsia="Times New Roman" w:cs="Times New Roman"/>
-          <w:color w:val="auto"/>
-          <w:lang w:val="en-US"/>
-        </w:rPr>
-        <w:t>Disponível</w:t>
-      </w:r>
-      <w:proofErr w:type="spellEnd"/>
-      <w:r>
-        <w:rPr>
-          <w:rFonts w:eastAsia="Times New Roman" w:cs="Times New Roman"/>
-          <w:color w:val="auto"/>
-          <w:lang w:val="en-US"/>
-        </w:rPr>
-        <w:t xml:space="preserve"> </w:t>
-      </w:r>
-      <w:proofErr w:type="spellStart"/>
-      <w:r>
-        <w:rPr>
-          <w:rFonts w:eastAsia="Times New Roman" w:cs="Times New Roman"/>
-          <w:color w:val="auto"/>
-          <w:lang w:val="en-US"/>
-        </w:rPr>
-        <w:t>em</w:t>
-      </w:r>
-      <w:proofErr w:type="spellEnd"/>
-      <w:r>
-        <w:rPr>
-          <w:rFonts w:eastAsia="Times New Roman" w:cs="Times New Roman"/>
-          <w:color w:val="auto"/>
-          <w:lang w:val="en-US"/>
-        </w:rPr>
-        <w:t xml:space="preserve">: </w:t>
-      </w:r>
-      <w:hyperlink r:id="rId12">
+        <w:t xml:space="preserve"> Domain India Knowledgebase, 2024. Disponível em: </w:t>
+      </w:r>
+      <w:hyperlink r:id="rId16">
         <w:r>
           <w:rPr>
             <w:rStyle w:val="Hyperlink"/>
@@ -3510,49 +2729,61 @@
           <w:color w:val="auto"/>
           <w:lang w:val="en-US"/>
         </w:rPr>
-        <w:t xml:space="preserve"> </w:t>
-      </w:r>
-      <w:proofErr w:type="spellStart"/>
-      <w:r>
-        <w:rPr>
-          <w:rFonts w:eastAsia="Times New Roman" w:cs="Times New Roman"/>
-          <w:color w:val="auto"/>
-          <w:lang w:val="en-US"/>
-        </w:rPr>
-        <w:t>Acesso</w:t>
-      </w:r>
-      <w:proofErr w:type="spellEnd"/>
-      <w:r>
-        <w:rPr>
-          <w:rFonts w:eastAsia="Times New Roman" w:cs="Times New Roman"/>
-          <w:color w:val="auto"/>
-          <w:lang w:val="en-US"/>
-        </w:rPr>
-        <w:t xml:space="preserve"> </w:t>
-      </w:r>
-      <w:proofErr w:type="spellStart"/>
-      <w:r>
-        <w:rPr>
-          <w:rFonts w:eastAsia="Times New Roman" w:cs="Times New Roman"/>
-          <w:color w:val="auto"/>
-          <w:lang w:val="en-US"/>
-        </w:rPr>
-        <w:t>em</w:t>
-      </w:r>
-      <w:proofErr w:type="spellEnd"/>
-      <w:r>
-        <w:rPr>
-          <w:rFonts w:eastAsia="Times New Roman" w:cs="Times New Roman"/>
-          <w:color w:val="auto"/>
-          <w:lang w:val="en-US"/>
-        </w:rPr>
-        <w:t>: 7 set. 2025.</w:t>
-      </w:r>
-    </w:p>
-    <w:p>
-      <w:pPr>
-        <w:spacing w:before="240" w:after="240"/>
-        <w:jc w:val="both"/>
+        <w:t xml:space="preserve"> Acesso em: 7 set. 2025.</w:t>
+      </w:r>
+    </w:p>
+    <w:p>
+      <w:pPr>
+        <w:spacing w:before="240" w:after="240" w:line="240" w:lineRule="auto"/>
+        <w:rPr>
+          <w:rFonts w:eastAsia="Times New Roman" w:cs="Times New Roman"/>
+          <w:color w:val="auto"/>
+        </w:rPr>
+      </w:pPr>
+      <w:r>
+        <w:rPr>
+          <w:rFonts w:eastAsia="Times New Roman" w:cs="Times New Roman"/>
+          <w:color w:val="auto"/>
+        </w:rPr>
+        <w:t xml:space="preserve">PHOENIXNAP. </w:t>
+      </w:r>
+      <w:r>
+        <w:rPr>
+          <w:rFonts w:eastAsia="Times New Roman" w:cs="Times New Roman"/>
+          <w:b/>
+          <w:bCs/>
+          <w:color w:val="auto"/>
+        </w:rPr>
+        <w:t>O que é uma distribuição Linux?</w:t>
+      </w:r>
+      <w:r>
+        <w:rPr>
+          <w:rFonts w:eastAsia="Times New Roman" w:cs="Times New Roman"/>
+          <w:color w:val="auto"/>
+        </w:rPr>
+        <w:t xml:space="preserve"> phoenixNAP Glossário de TI, 4 abr. 2024. Disponível em: </w:t>
+      </w:r>
+      <w:hyperlink r:id="rId17">
+        <w:r>
+          <w:rPr>
+            <w:rStyle w:val="Hyperlink"/>
+            <w:rFonts w:eastAsia="Times New Roman" w:cs="Times New Roman"/>
+            <w:color w:val="auto"/>
+          </w:rPr>
+          <w:t>https://phoenixnap.pt/gloss%C3%A1rio/o-que-%C3%A9-uma-distribui%C3%A7%C3%A3o-linux</w:t>
+        </w:r>
+      </w:hyperlink>
+      <w:r>
+        <w:rPr>
+          <w:rFonts w:eastAsia="Times New Roman" w:cs="Times New Roman"/>
+          <w:color w:val="auto"/>
+        </w:rPr>
+        <w:t>. Acesso em: 7 set. 2025.</w:t>
+      </w:r>
+    </w:p>
+    <w:p>
+      <w:pPr>
+        <w:spacing w:before="240" w:after="240" w:line="240" w:lineRule="auto"/>
         <w:rPr>
           <w:color w:val="auto"/>
         </w:rPr>
@@ -3568,61 +2799,15 @@
           <w:b/>
           <w:color w:val="auto"/>
         </w:rPr>
-        <w:t xml:space="preserve">Best Linux </w:t>
-      </w:r>
-      <w:proofErr w:type="spellStart"/>
-      <w:r>
-        <w:rPr>
-          <w:b/>
-          <w:color w:val="auto"/>
-        </w:rPr>
-        <w:t>distros</w:t>
-      </w:r>
-      <w:proofErr w:type="spellEnd"/>
-      <w:r>
-        <w:rPr>
-          <w:b/>
-          <w:color w:val="auto"/>
-        </w:rPr>
-        <w:t xml:space="preserve"> for </w:t>
-      </w:r>
-      <w:proofErr w:type="spellStart"/>
-      <w:r>
-        <w:rPr>
-          <w:b/>
-          <w:color w:val="auto"/>
-        </w:rPr>
-        <w:t>developers</w:t>
-      </w:r>
-      <w:proofErr w:type="spellEnd"/>
-      <w:r>
-        <w:rPr>
-          <w:b/>
-          <w:color w:val="auto"/>
-        </w:rPr>
-        <w:t xml:space="preserve"> in 2023</w:t>
-      </w:r>
-      <w:r>
-        <w:rPr>
-          <w:color w:val="auto"/>
-        </w:rPr>
-        <w:t xml:space="preserve">. </w:t>
-      </w:r>
-      <w:proofErr w:type="spellStart"/>
-      <w:r>
-        <w:rPr>
-          <w:color w:val="auto"/>
-        </w:rPr>
-        <w:t>RunCloud</w:t>
-      </w:r>
-      <w:proofErr w:type="spellEnd"/>
-      <w:r>
-        <w:rPr>
-          <w:color w:val="auto"/>
-        </w:rPr>
-        <w:t xml:space="preserve"> Blog, 2023. Disponível em: </w:t>
-      </w:r>
-      <w:hyperlink r:id="rId13" w:tgtFrame="_new" w:history="1">
+        <w:t>Best Linux distros for developers in 2023</w:t>
+      </w:r>
+      <w:r>
+        <w:rPr>
+          <w:color w:val="auto"/>
+        </w:rPr>
+        <w:t xml:space="preserve">. RunCloud Blog, 2023. Disponível em: </w:t>
+      </w:r>
+      <w:hyperlink r:id="rId18" w:tgtFrame="_new" w:history="1">
         <w:r>
           <w:rPr>
             <w:rStyle w:val="Hyperlink"/>
@@ -3640,163 +2825,41 @@
     </w:p>
     <w:p>
       <w:pPr>
-        <w:rPr>
-          <w:color w:val="auto"/>
-        </w:rPr>
-      </w:pPr>
-      <w:r>
-        <w:rPr>
-          <w:color w:val="auto"/>
-        </w:rPr>
-        <w:t xml:space="preserve">CONTROLE.NET. </w:t>
+        <w:spacing w:before="240" w:after="240" w:line="240" w:lineRule="auto"/>
+        <w:rPr>
+          <w:rStyle w:val="Hyperlink"/>
+          <w:rFonts w:eastAsia="Times New Roman" w:cs="Times New Roman"/>
+          <w:color w:val="auto"/>
+          <w:u w:val="none"/>
+        </w:rPr>
+      </w:pPr>
+      <w:r>
+        <w:rPr>
+          <w:color w:val="auto"/>
+        </w:rPr>
+        <w:t>SANTA</w:t>
+      </w:r>
+      <w:r>
+        <w:rPr>
+          <w:color w:val="auto"/>
+        </w:rPr>
+        <w:t xml:space="preserve">NA bruno. </w:t>
       </w:r>
       <w:r>
         <w:rPr>
           <w:b/>
-          <w:color w:val="auto"/>
-        </w:rPr>
-        <w:t>O que é Debian Linux e quais são suas principais aplicações</w:t>
-      </w:r>
-      <w:r>
-        <w:rPr>
-          <w:color w:val="auto"/>
-        </w:rPr>
-        <w:t xml:space="preserve">. Controle.net, 2023. Disponível em: </w:t>
-      </w:r>
-      <w:hyperlink r:id="rId14" w:tgtFrame="_new" w:history="1">
-        <w:r>
-          <w:rPr>
-            <w:rStyle w:val="Hyperlink"/>
-            <w:color w:val="auto"/>
-          </w:rPr>
-          <w:t>https://www.controle.net/faq/o-que-e-debian-linux-e-quais-sao-suas-principais-aplicacoes</w:t>
-        </w:r>
-      </w:hyperlink>
-      <w:r>
-        <w:rPr>
-          <w:color w:val="auto"/>
-        </w:rPr>
-        <w:t>. Acesso em: 10 set. 2025.</w:t>
-      </w:r>
-    </w:p>
-    <w:p>
-      <w:pPr>
-        <w:spacing w:before="240" w:after="240"/>
-        <w:jc w:val="both"/>
-        <w:rPr>
-          <w:rFonts w:eastAsia="Times New Roman" w:cs="Times New Roman"/>
-          <w:color w:val="auto"/>
-          <w:lang w:val="en-US"/>
-        </w:rPr>
-      </w:pPr>
-    </w:p>
-    <w:p>
-      <w:pPr>
-        <w:spacing w:before="240" w:after="240"/>
-        <w:rPr>
-          <w:rFonts w:eastAsia="Times New Roman" w:cs="Times New Roman"/>
-          <w:color w:val="auto"/>
-        </w:rPr>
-      </w:pPr>
-      <w:r>
-        <w:rPr>
-          <w:color w:val="auto"/>
-        </w:rPr>
-        <w:t xml:space="preserve">QUEIROZ </w:t>
-      </w:r>
-      <w:proofErr w:type="spellStart"/>
-      <w:r>
-        <w:rPr>
-          <w:color w:val="auto"/>
-        </w:rPr>
-        <w:t>Williane</w:t>
-      </w:r>
-      <w:proofErr w:type="spellEnd"/>
-      <w:r>
-        <w:rPr>
-          <w:color w:val="auto"/>
-        </w:rPr>
-        <w:t xml:space="preserve">. </w:t>
-      </w:r>
-      <w:r>
-        <w:rPr>
-          <w:b/>
-          <w:color w:val="auto"/>
-        </w:rPr>
-        <w:t xml:space="preserve">Descubra as vantagens do Linux e como migrar facilmente para ele. </w:t>
-      </w:r>
-      <w:r>
-        <w:rPr>
-          <w:color w:val="auto"/>
-        </w:rPr>
-        <w:t xml:space="preserve">4linux. 7 jun. 2023. Disponível em: </w:t>
-      </w:r>
-      <w:hyperlink r:id="rId15" w:history="1">
-        <w:r>
-          <w:rPr>
-            <w:rStyle w:val="Hyperlink"/>
-            <w:rFonts w:eastAsia="Times New Roman" w:cs="Times New Roman"/>
-            <w:color w:val="auto"/>
-          </w:rPr>
-          <w:t>https://blog.4linux.com.br/linux-para-usuarios-comuns</w:t>
-        </w:r>
-      </w:hyperlink>
-      <w:r>
-        <w:rPr>
-          <w:rStyle w:val="Hyperlink"/>
-          <w:rFonts w:eastAsia="Times New Roman" w:cs="Times New Roman"/>
-          <w:color w:val="auto"/>
-          <w:u w:val="none"/>
-        </w:rPr>
-        <w:t>. Acesso em: 9 set. 2025</w:t>
-      </w:r>
-    </w:p>
-    <w:p>
-      <w:pPr>
-        <w:spacing w:before="240" w:after="240"/>
-        <w:rPr>
-          <w:b/>
-          <w:bCs/>
-          <w:color w:val="auto"/>
-        </w:rPr>
-      </w:pPr>
-      <w:r>
-        <w:rPr>
-          <w:color w:val="auto"/>
-        </w:rPr>
-        <w:t xml:space="preserve">SANATANA bruno. </w:t>
-      </w:r>
-      <w:r>
-        <w:rPr>
-          <w:b/>
-          <w:bCs/>
-          <w:color w:val="auto"/>
-        </w:rPr>
-        <w:t>Qual a melhor distribuição Linux? Selecionamos as 10 melhores para todo tipo de usuário</w:t>
-      </w:r>
-      <w:r>
-        <w:rPr>
-          <w:b/>
-          <w:bCs/>
-          <w:color w:val="auto"/>
-        </w:rPr>
-        <w:t xml:space="preserve">. </w:t>
-      </w:r>
-      <w:proofErr w:type="spellStart"/>
-      <w:r>
-        <w:rPr>
-          <w:color w:val="auto"/>
-        </w:rPr>
-        <w:t>Hostinger</w:t>
-      </w:r>
-      <w:proofErr w:type="spellEnd"/>
-      <w:r>
-        <w:rPr>
-          <w:color w:val="auto"/>
-        </w:rPr>
-        <w:t xml:space="preserve">. 21 ago. 2025. Disponível em: </w:t>
-      </w:r>
-      <w:hyperlink r:id="rId16" w:history="1">
+          <w:bCs/>
+          <w:color w:val="auto"/>
+        </w:rPr>
+        <w:t xml:space="preserve">Qual a melhor distribuição Linux? Selecionamos as 10 melhores para todo tipo de usuário. </w:t>
+      </w:r>
+      <w:r>
+        <w:rPr>
+          <w:color w:val="auto"/>
+        </w:rPr>
+        <w:t xml:space="preserve">Hostinger. 21 ago. 2025. Disponível em: </w:t>
+      </w:r>
+      <w:hyperlink r:id="rId19" w:history="1">
         <w:r>
           <w:rPr>
             <w:rStyle w:val="Hyperlink"/>
@@ -3825,7 +2888,7 @@
     </w:p>
     <w:p>
       <w:pPr>
-        <w:spacing w:before="240" w:after="240"/>
+        <w:spacing w:before="240" w:after="240" w:line="240" w:lineRule="auto"/>
         <w:rPr>
           <w:rFonts w:eastAsia="Times New Roman" w:cs="Times New Roman"/>
           <w:color w:val="auto"/>
@@ -3837,23 +2900,7 @@
           <w:rFonts w:eastAsia="Times New Roman" w:cs="Times New Roman"/>
           <w:color w:val="auto"/>
         </w:rPr>
-        <w:t xml:space="preserve">SCOLA </w:t>
-      </w:r>
-      <w:proofErr w:type="spellStart"/>
-      <w:r>
-        <w:rPr>
-          <w:rFonts w:eastAsia="Times New Roman" w:cs="Times New Roman"/>
-          <w:color w:val="auto"/>
-        </w:rPr>
-        <w:t>Alvaro</w:t>
-      </w:r>
-      <w:proofErr w:type="spellEnd"/>
-      <w:r>
-        <w:rPr>
-          <w:rFonts w:eastAsia="Times New Roman" w:cs="Times New Roman"/>
-          <w:color w:val="auto"/>
-        </w:rPr>
-        <w:t xml:space="preserve">. </w:t>
+        <w:t xml:space="preserve">SCOLA Alvaro. </w:t>
       </w:r>
       <w:r>
         <w:rPr>
@@ -3862,38 +2909,7 @@
           <w:bCs/>
           <w:color w:val="auto"/>
         </w:rPr>
-        <w:t xml:space="preserve">Conhecendo o </w:t>
-      </w:r>
-      <w:proofErr w:type="spellStart"/>
-      <w:proofErr w:type="gramStart"/>
-      <w:r>
-        <w:rPr>
-          <w:rFonts w:eastAsia="Times New Roman" w:cs="Times New Roman"/>
-          <w:b/>
-          <w:bCs/>
-          <w:color w:val="auto"/>
-        </w:rPr>
-        <w:t>Pop!_</w:t>
-      </w:r>
-      <w:proofErr w:type="gramEnd"/>
-      <w:r>
-        <w:rPr>
-          <w:rFonts w:eastAsia="Times New Roman" w:cs="Times New Roman"/>
-          <w:b/>
-          <w:bCs/>
-          <w:color w:val="auto"/>
-        </w:rPr>
-        <w:t>OS</w:t>
-      </w:r>
-      <w:proofErr w:type="spellEnd"/>
-      <w:r>
-        <w:rPr>
-          <w:rFonts w:eastAsia="Times New Roman" w:cs="Times New Roman"/>
-          <w:b/>
-          <w:bCs/>
-          <w:color w:val="auto"/>
-        </w:rPr>
-        <w:t xml:space="preserve"> Linux: uma distribuição baseada no Ubuntu.</w:t>
+        <w:t>Conhecendo o Pop!_OS Linux: uma distribuição baseada no Ubuntu.</w:t>
       </w:r>
       <w:r>
         <w:rPr>
@@ -3902,7 +2918,7 @@
         </w:rPr>
         <w:t xml:space="preserve"> Olhar Digital. 31 ago.  2019. Disponível em: </w:t>
       </w:r>
-      <w:hyperlink r:id="rId17" w:history="1">
+      <w:hyperlink r:id="rId20" w:history="1">
         <w:r>
           <w:rPr>
             <w:rStyle w:val="Hyperlink"/>
@@ -3931,6 +2947,16 @@
     </w:p>
     <w:p>
       <w:pPr>
+        <w:spacing w:before="240" w:after="240" w:line="240" w:lineRule="auto"/>
+        <w:rPr>
+          <w:b/>
+          <w:bCs/>
+          <w:color w:val="auto"/>
+        </w:rPr>
+      </w:pPr>
+    </w:p>
+    <w:p>
+      <w:pPr>
         <w:spacing w:before="240" w:after="240"/>
         <w:jc w:val="both"/>
         <w:rPr>
@@ -3966,31 +2992,6 @@
         <w:rPr>
           <w:rFonts w:eastAsia="Times New Roman" w:cs="Times New Roman"/>
           <w:color w:val="auto"/>
-        </w:rPr>
-      </w:pPr>
-    </w:p>
-    <w:p>
-      <w:pPr>
-        <w:spacing w:before="30" w:line="360" w:lineRule="auto"/>
-        <w:jc w:val="both"/>
-        <w:rPr>
-          <w:rFonts w:eastAsia="Times New Roman" w:cs="Times New Roman"/>
-          <w:b/>
-          <w:bCs/>
-          <w:color w:val="auto"/>
-          <w:shd w:val="clear" w:color="auto" w:fill="000000"/>
-        </w:rPr>
-      </w:pPr>
-    </w:p>
-    <w:p>
-      <w:pPr>
-        <w:spacing w:before="30" w:line="360" w:lineRule="auto"/>
-        <w:jc w:val="both"/>
-        <w:rPr>
-          <w:rFonts w:eastAsia="Times New Roman" w:cs="Times New Roman"/>
-          <w:b/>
-          <w:bCs/>
-          <w:color w:val="000000" w:themeColor="text1"/>
         </w:rPr>
       </w:pPr>
     </w:p>
@@ -4015,7 +3016,7 @@
 </file>
 
 <file path=word/endnotes.xml><?xml version="1.0" encoding="utf-8"?>
-<w:endnotes xmlns:wpc="http://schemas.microsoft.com/office/word/2010/wordprocessingCanvas" xmlns:cx="http://schemas.microsoft.com/office/drawing/2014/chartex" xmlns:cx1="http://schemas.microsoft.com/office/drawing/2015/9/8/chartex" xmlns:cx2="http://schemas.microsoft.com/office/drawing/2015/10/21/chartex" xmlns:cx3="http://schemas.microsoft.com/office/drawing/2016/5/9/chartex" xmlns:cx4="http://schemas.microsoft.com/office/drawing/2016/5/10/chartex" xmlns:cx5="http://schemas.microsoft.com/office/drawing/2016/5/11/chartex" xmlns:cx6="http://schemas.microsoft.com/office/drawing/2016/5/12/chartex" xmlns:cx7="http://schemas.microsoft.com/office/drawing/2016/5/13/chartex" xmlns:cx8="http://schemas.microsoft.com/office/drawing/2016/5/14/chartex" xmlns:mc="http://schemas.openxmlformats.org/markup-compatibility/2006" xmlns:aink="http://schemas.microsoft.com/office/drawing/2016/ink" xmlns:am3d="http://schemas.microsoft.com/office/drawing/2017/model3d" xmlns:o="urn:schemas-microsoft-com:office:office" xmlns:oel="http://schemas.microsoft.com/office/2019/extlst" xmlns:r="http://schemas.openxmlformats.org/officeDocument/2006/relationships" xmlns:m="http://schemas.openxmlformats.org/officeDocument/2006/math" xmlns:v="urn:schemas-microsoft-com:vml" xmlns:wp14="http://schemas.microsoft.com/office/word/2010/wordprocessingDrawing" xmlns:wp="http://schemas.openxmlformats.org/drawingml/2006/wordprocessingDrawing" xmlns:w10="urn:schemas-microsoft-com:office:word" xmlns:w="http://schemas.openxmlformats.org/wordprocessingml/2006/main" xmlns:w14="http://schemas.microsoft.com/office/word/2010/wordml" xmlns:w15="http://schemas.microsoft.com/office/word/2012/wordml" xmlns:w16cex="http://schemas.microsoft.com/office/word/2018/wordml/cex" xmlns:w16cid="http://schemas.microsoft.com/office/word/2016/wordml/cid" xmlns:w16="http://schemas.microsoft.com/office/word/2018/wordml" xmlns:w16sdtdh="http://schemas.microsoft.com/office/word/2020/wordml/sdtdatahash" xmlns:w16se="http://schemas.microsoft.com/office/word/2015/wordml/symex" xmlns:wpg="http://schemas.microsoft.com/office/word/2010/wordprocessingGroup" xmlns:wpi="http://schemas.microsoft.com/office/word/2010/wordprocessingInk" xmlns:wne="http://schemas.microsoft.com/office/word/2006/wordml" xmlns:wps="http://schemas.microsoft.com/office/word/2010/wordprocessingShape" mc:Ignorable="w14 w15 w16se w16cid w16 w16cex w16sdtdh wp14">
+<w:endnotes xmlns:wpc="http://schemas.microsoft.com/office/word/2010/wordprocessingCanvas" xmlns:cx="http://schemas.microsoft.com/office/drawing/2014/chartex" xmlns:cx1="http://schemas.microsoft.com/office/drawing/2015/9/8/chartex" xmlns:mc="http://schemas.openxmlformats.org/markup-compatibility/2006" xmlns:o="urn:schemas-microsoft-com:office:office" xmlns:r="http://schemas.openxmlformats.org/officeDocument/2006/relationships" xmlns:m="http://schemas.openxmlformats.org/officeDocument/2006/math" xmlns:v="urn:schemas-microsoft-com:vml" xmlns:wp14="http://schemas.microsoft.com/office/word/2010/wordprocessingDrawing" xmlns:wp="http://schemas.openxmlformats.org/drawingml/2006/wordprocessingDrawing" xmlns:w10="urn:schemas-microsoft-com:office:word" xmlns:w="http://schemas.openxmlformats.org/wordprocessingml/2006/main" xmlns:w14="http://schemas.microsoft.com/office/word/2010/wordml" xmlns:w15="http://schemas.microsoft.com/office/word/2012/wordml" xmlns:w16se="http://schemas.microsoft.com/office/word/2015/wordml/symex" xmlns:wpg="http://schemas.microsoft.com/office/word/2010/wordprocessingGroup" xmlns:wpi="http://schemas.microsoft.com/office/word/2010/wordprocessingInk" xmlns:wne="http://schemas.microsoft.com/office/word/2006/wordml" xmlns:wps="http://schemas.microsoft.com/office/word/2010/wordprocessingShape" mc:Ignorable="w14 w15 w16se wp14">
   <w:endnote w:type="separator" w:id="-1">
     <w:p>
       <w:pPr>
@@ -4040,7 +3041,7 @@
 </file>
 
 <file path=word/footnotes.xml><?xml version="1.0" encoding="utf-8"?>
-<w:footnotes xmlns:wpc="http://schemas.microsoft.com/office/word/2010/wordprocessingCanvas" xmlns:cx="http://schemas.microsoft.com/office/drawing/2014/chartex" xmlns:cx1="http://schemas.microsoft.com/office/drawing/2015/9/8/chartex" xmlns:cx2="http://schemas.microsoft.com/office/drawing/2015/10/21/chartex" xmlns:cx3="http://schemas.microsoft.com/office/drawing/2016/5/9/chartex" xmlns:cx4="http://schemas.microsoft.com/office/drawing/2016/5/10/chartex" xmlns:cx5="http://schemas.microsoft.com/office/drawing/2016/5/11/chartex" xmlns:cx6="http://schemas.microsoft.com/office/drawing/2016/5/12/chartex" xmlns:cx7="http://schemas.microsoft.com/office/drawing/2016/5/13/chartex" xmlns:cx8="http://schemas.microsoft.com/office/drawing/2016/5/14/chartex" xmlns:mc="http://schemas.openxmlformats.org/markup-compatibility/2006" xmlns:aink="http://schemas.microsoft.com/office/drawing/2016/ink" xmlns:am3d="http://schemas.microsoft.com/office/drawing/2017/model3d" xmlns:o="urn:schemas-microsoft-com:office:office" xmlns:oel="http://schemas.microsoft.com/office/2019/extlst" xmlns:r="http://schemas.openxmlformats.org/officeDocument/2006/relationships" xmlns:m="http://schemas.openxmlformats.org/officeDocument/2006/math" xmlns:v="urn:schemas-microsoft-com:vml" xmlns:wp14="http://schemas.microsoft.com/office/word/2010/wordprocessingDrawing" xmlns:wp="http://schemas.openxmlformats.org/drawingml/2006/wordprocessingDrawing" xmlns:w10="urn:schemas-microsoft-com:office:word" xmlns:w="http://schemas.openxmlformats.org/wordprocessingml/2006/main" xmlns:w14="http://schemas.microsoft.com/office/word/2010/wordml" xmlns:w15="http://schemas.microsoft.com/office/word/2012/wordml" xmlns:w16cex="http://schemas.microsoft.com/office/word/2018/wordml/cex" xmlns:w16cid="http://schemas.microsoft.com/office/word/2016/wordml/cid" xmlns:w16="http://schemas.microsoft.com/office/word/2018/wordml" xmlns:w16sdtdh="http://schemas.microsoft.com/office/word/2020/wordml/sdtdatahash" xmlns:w16se="http://schemas.microsoft.com/office/word/2015/wordml/symex" xmlns:wpg="http://schemas.microsoft.com/office/word/2010/wordprocessingGroup" xmlns:wpi="http://schemas.microsoft.com/office/word/2010/wordprocessingInk" xmlns:wne="http://schemas.microsoft.com/office/word/2006/wordml" xmlns:wps="http://schemas.microsoft.com/office/word/2010/wordprocessingShape" mc:Ignorable="w14 w15 w16se w16cid w16 w16cex w16sdtdh wp14">
+<w:footnotes xmlns:wpc="http://schemas.microsoft.com/office/word/2010/wordprocessingCanvas" xmlns:cx="http://schemas.microsoft.com/office/drawing/2014/chartex" xmlns:cx1="http://schemas.microsoft.com/office/drawing/2015/9/8/chartex" xmlns:mc="http://schemas.openxmlformats.org/markup-compatibility/2006" xmlns:o="urn:schemas-microsoft-com:office:office" xmlns:r="http://schemas.openxmlformats.org/officeDocument/2006/relationships" xmlns:m="http://schemas.openxmlformats.org/officeDocument/2006/math" xmlns:v="urn:schemas-microsoft-com:vml" xmlns:wp14="http://schemas.microsoft.com/office/word/2010/wordprocessingDrawing" xmlns:wp="http://schemas.openxmlformats.org/drawingml/2006/wordprocessingDrawing" xmlns:w10="urn:schemas-microsoft-com:office:word" xmlns:w="http://schemas.openxmlformats.org/wordprocessingml/2006/main" xmlns:w14="http://schemas.microsoft.com/office/word/2010/wordml" xmlns:w15="http://schemas.microsoft.com/office/word/2012/wordml" xmlns:w16se="http://schemas.microsoft.com/office/word/2015/wordml/symex" xmlns:wpg="http://schemas.microsoft.com/office/word/2010/wordprocessingGroup" xmlns:wpi="http://schemas.microsoft.com/office/word/2010/wordprocessingInk" xmlns:wne="http://schemas.microsoft.com/office/word/2006/wordml" xmlns:wps="http://schemas.microsoft.com/office/word/2010/wordprocessingShape" mc:Ignorable="w14 w15 w16se wp14">
   <w:footnote w:type="separator" w:id="-1">
     <w:p>
       <w:pPr>
@@ -4065,7 +3066,7 @@
 </file>
 
 <file path=word/numbering.xml><?xml version="1.0" encoding="utf-8"?>
-<w:numbering xmlns:wpc="http://schemas.microsoft.com/office/word/2010/wordprocessingCanvas" xmlns:cx="http://schemas.microsoft.com/office/drawing/2014/chartex" xmlns:cx1="http://schemas.microsoft.com/office/drawing/2015/9/8/chartex" xmlns:cx2="http://schemas.microsoft.com/office/drawing/2015/10/21/chartex" xmlns:cx3="http://schemas.microsoft.com/office/drawing/2016/5/9/chartex" xmlns:cx4="http://schemas.microsoft.com/office/drawing/2016/5/10/chartex" xmlns:cx5="http://schemas.microsoft.com/office/drawing/2016/5/11/chartex" xmlns:cx6="http://schemas.microsoft.com/office/drawing/2016/5/12/chartex" xmlns:cx7="http://schemas.microsoft.com/office/drawing/2016/5/13/chartex" xmlns:cx8="http://schemas.microsoft.com/office/drawing/2016/5/14/chartex" xmlns:mc="http://schemas.openxmlformats.org/markup-compatibility/2006" xmlns:aink="http://schemas.microsoft.com/office/drawing/2016/ink" xmlns:am3d="http://schemas.microsoft.com/office/drawing/2017/model3d" xmlns:o="urn:schemas-microsoft-com:office:office" xmlns:oel="http://schemas.microsoft.com/office/2019/extlst" xmlns:r="http://schemas.openxmlformats.org/officeDocument/2006/relationships" xmlns:m="http://schemas.openxmlformats.org/officeDocument/2006/math" xmlns:v="urn:schemas-microsoft-com:vml" xmlns:wp14="http://schemas.microsoft.com/office/word/2010/wordprocessingDrawing" xmlns:wp="http://schemas.openxmlformats.org/drawingml/2006/wordprocessingDrawing" xmlns:w10="urn:schemas-microsoft-com:office:word" xmlns:w="http://schemas.openxmlformats.org/wordprocessingml/2006/main" xmlns:w14="http://schemas.microsoft.com/office/word/2010/wordml" xmlns:w15="http://schemas.microsoft.com/office/word/2012/wordml" xmlns:w16cex="http://schemas.microsoft.com/office/word/2018/wordml/cex" xmlns:w16cid="http://schemas.microsoft.com/office/word/2016/wordml/cid" xmlns:w16="http://schemas.microsoft.com/office/word/2018/wordml" xmlns:w16sdtdh="http://schemas.microsoft.com/office/word/2020/wordml/sdtdatahash" xmlns:w16se="http://schemas.microsoft.com/office/word/2015/wordml/symex" xmlns:wpg="http://schemas.microsoft.com/office/word/2010/wordprocessingGroup" xmlns:wpi="http://schemas.microsoft.com/office/word/2010/wordprocessingInk" xmlns:wne="http://schemas.microsoft.com/office/word/2006/wordml" xmlns:wps="http://schemas.microsoft.com/office/word/2010/wordprocessingShape" mc:Ignorable="w14 w15 w16se w16cid w16 w16cex w16sdtdh wp14">
+<w:numbering xmlns:wpc="http://schemas.microsoft.com/office/word/2010/wordprocessingCanvas" xmlns:cx="http://schemas.microsoft.com/office/drawing/2014/chartex" xmlns:cx1="http://schemas.microsoft.com/office/drawing/2015/9/8/chartex" xmlns:mc="http://schemas.openxmlformats.org/markup-compatibility/2006" xmlns:o="urn:schemas-microsoft-com:office:office" xmlns:r="http://schemas.openxmlformats.org/officeDocument/2006/relationships" xmlns:m="http://schemas.openxmlformats.org/officeDocument/2006/math" xmlns:v="urn:schemas-microsoft-com:vml" xmlns:wp14="http://schemas.microsoft.com/office/word/2010/wordprocessingDrawing" xmlns:wp="http://schemas.openxmlformats.org/drawingml/2006/wordprocessingDrawing" xmlns:w10="urn:schemas-microsoft-com:office:word" xmlns:w="http://schemas.openxmlformats.org/wordprocessingml/2006/main" xmlns:w14="http://schemas.microsoft.com/office/word/2010/wordml" xmlns:w15="http://schemas.microsoft.com/office/word/2012/wordml" xmlns:w16se="http://schemas.microsoft.com/office/word/2015/wordml/symex" xmlns:wpg="http://schemas.microsoft.com/office/word/2010/wordprocessingGroup" xmlns:wpi="http://schemas.microsoft.com/office/word/2010/wordprocessingInk" xmlns:wne="http://schemas.microsoft.com/office/word/2006/wordml" xmlns:wps="http://schemas.microsoft.com/office/word/2010/wordprocessingShape" mc:Ignorable="w14 w15 w16se wp14">
   <w:abstractNum w:abstractNumId="0" w15:restartNumberingAfterBreak="0">
     <w:nsid w:val="0F376928"/>
     <w:multiLevelType w:val="hybridMultilevel"/>
@@ -4929,32 +3930,32 @@
       </w:rPr>
     </w:lvl>
   </w:abstractNum>
-  <w:num w:numId="1" w16cid:durableId="207492602">
+  <w:num w:numId="1">
     <w:abstractNumId w:val="0"/>
   </w:num>
-  <w:num w:numId="2" w16cid:durableId="1778330078">
+  <w:num w:numId="2">
     <w:abstractNumId w:val="6"/>
   </w:num>
-  <w:num w:numId="3" w16cid:durableId="1807581031">
+  <w:num w:numId="3">
     <w:abstractNumId w:val="2"/>
   </w:num>
-  <w:num w:numId="4" w16cid:durableId="98991497">
+  <w:num w:numId="4">
     <w:abstractNumId w:val="5"/>
   </w:num>
-  <w:num w:numId="5" w16cid:durableId="1776366856">
+  <w:num w:numId="5">
     <w:abstractNumId w:val="4"/>
   </w:num>
-  <w:num w:numId="6" w16cid:durableId="1721898274">
+  <w:num w:numId="6">
     <w:abstractNumId w:val="3"/>
   </w:num>
-  <w:num w:numId="7" w16cid:durableId="186909329">
+  <w:num w:numId="7">
     <w:abstractNumId w:val="1"/>
   </w:num>
 </w:numbering>
 </file>
 
 <file path=word/styles.xml><?xml version="1.0" encoding="utf-8"?>
-<w:styles xmlns:mc="http://schemas.openxmlformats.org/markup-compatibility/2006" xmlns:r="http://schemas.openxmlformats.org/officeDocument/2006/relationships" xmlns:w="http://schemas.openxmlformats.org/wordprocessingml/2006/main" xmlns:w14="http://schemas.microsoft.com/office/word/2010/wordml" xmlns:w15="http://schemas.microsoft.com/office/word/2012/wordml" xmlns:w16cex="http://schemas.microsoft.com/office/word/2018/wordml/cex" xmlns:w16cid="http://schemas.microsoft.com/office/word/2016/wordml/cid" xmlns:w16="http://schemas.microsoft.com/office/word/2018/wordml" xmlns:w16sdtdh="http://schemas.microsoft.com/office/word/2020/wordml/sdtdatahash" xmlns:w16se="http://schemas.microsoft.com/office/word/2015/wordml/symex" mc:Ignorable="w14 w15 w16se w16cid w16 w16cex w16sdtdh">
+<w:styles xmlns:mc="http://schemas.openxmlformats.org/markup-compatibility/2006" xmlns:r="http://schemas.openxmlformats.org/officeDocument/2006/relationships" xmlns:w="http://schemas.openxmlformats.org/wordprocessingml/2006/main" xmlns:w14="http://schemas.microsoft.com/office/word/2010/wordml" xmlns:w15="http://schemas.microsoft.com/office/word/2012/wordml" xmlns:w16se="http://schemas.microsoft.com/office/word/2015/wordml/symex" mc:Ignorable="w14 w15 w16se">
   <w:docDefaults>
     <w:rPrDefault>
       <w:rPr>
@@ -4970,7 +3971,7 @@
       </w:pPr>
     </w:pPrDefault>
   </w:docDefaults>
-  <w:latentStyles w:defLockedState="0" w:defUIPriority="99" w:defSemiHidden="0" w:defUnhideWhenUsed="0" w:defQFormat="0" w:count="376">
+  <w:latentStyles w:defLockedState="0" w:defUIPriority="99" w:defSemiHidden="0" w:defUnhideWhenUsed="0" w:defQFormat="0" w:count="371">
     <w:lsdException w:name="Normal" w:uiPriority="0" w:qFormat="1"/>
     <w:lsdException w:name="heading 1" w:uiPriority="9" w:qFormat="1"/>
     <w:lsdException w:name="heading 2" w:semiHidden="1" w:uiPriority="9" w:unhideWhenUsed="1" w:qFormat="1"/>
@@ -5342,11 +4343,6 @@
     <w:lsdException w:name="List Table 5 Dark Accent 6" w:uiPriority="50"/>
     <w:lsdException w:name="List Table 6 Colorful Accent 6" w:uiPriority="51"/>
     <w:lsdException w:name="List Table 7 Colorful Accent 6" w:uiPriority="52"/>
-    <w:lsdException w:name="Mention" w:semiHidden="1" w:unhideWhenUsed="1"/>
-    <w:lsdException w:name="Smart Hyperlink" w:semiHidden="1" w:unhideWhenUsed="1"/>
-    <w:lsdException w:name="Hashtag" w:semiHidden="1" w:unhideWhenUsed="1"/>
-    <w:lsdException w:name="Unresolved Mention" w:semiHidden="1" w:unhideWhenUsed="1"/>
-    <w:lsdException w:name="Smart Link" w:semiHidden="1" w:unhideWhenUsed="1"/>
   </w:latentStyles>
   <w:style w:type="paragraph" w:default="1" w:styleId="Normal">
     <w:name w:val="Normal"/>
@@ -5545,6 +4541,26 @@
     <w:rPr>
       <w:color w:val="605E5C"/>
       <w:shd w:val="clear" w:color="auto" w:fill="E1DFDD"/>
+    </w:rPr>
+  </w:style>
+  <w:style w:type="paragraph" w:styleId="Legenda">
+    <w:name w:val="caption"/>
+    <w:basedOn w:val="Normal"/>
+    <w:next w:val="Normal"/>
+    <w:uiPriority w:val="35"/>
+    <w:unhideWhenUsed/>
+    <w:qFormat/>
+    <w:rsid w:val="00C3763B"/>
+    <w:pPr>
+      <w:spacing w:line="240" w:lineRule="auto"/>
+    </w:pPr>
+    <w:rPr>
+      <w:rFonts w:cs="Mangal"/>
+      <w:i/>
+      <w:iCs/>
+      <w:color w:val="44546A" w:themeColor="text2"/>
+      <w:sz w:val="18"/>
+      <w:szCs w:val="16"/>
     </w:rPr>
   </w:style>
 </w:styles>

</xml_diff>